<commit_message>
HP updated code portfolio example solution
</commit_message>
<xml_diff>
--- a/Checklist for TAs.docx
+++ b/Checklist for TAs.docx
@@ -62,399 +62,108 @@
     </w:p>
     <w:p>
       <w:pPr>
-        <w:ind w:left="360"/>
-        <w:rPr>
-          <w:lang w:val="en-US"/>
-        </w:rPr>
-      </w:pPr>
-      <w:r>
-        <w:rPr>
-          <w:lang w:val="en-US"/>
-        </w:rPr>
-        <w:tab/>
-        <w:t>1. Check-in with Foenix upon entering the lab</w:t>
-      </w:r>
-      <w:r>
-        <w:rPr>
-          <w:lang w:val="en-US"/>
-        </w:rPr>
-        <w:t xml:space="preserve"> and collect your bib.</w:t>
-      </w:r>
-      <w:r>
-        <w:rPr>
-          <w:lang w:val="en-US"/>
-        </w:rPr>
-        <w:t xml:space="preserve"> </w:t>
-      </w:r>
-    </w:p>
-    <w:p>
-      <w:pPr>
-        <w:ind w:left="360" w:firstLine="360"/>
-        <w:rPr>
-          <w:lang w:val="en-US"/>
-        </w:rPr>
-      </w:pPr>
-      <w:r>
-        <w:rPr>
-          <w:lang w:val="en-US"/>
-        </w:rPr>
-        <w:t>2. Greet each of your students by name</w:t>
-      </w:r>
-      <w:r>
-        <w:rPr>
-          <w:lang w:val="en-US"/>
-        </w:rPr>
-        <w:t xml:space="preserve"> and ask how they’re finding the course so far. </w:t>
-      </w:r>
-    </w:p>
-    <w:p>
-      <w:pPr>
-        <w:ind w:left="360" w:firstLine="360"/>
-        <w:rPr>
-          <w:lang w:val="en-US"/>
-        </w:rPr>
-      </w:pPr>
-      <w:r>
-        <w:rPr>
-          <w:lang w:val="en-US"/>
-        </w:rPr>
-        <w:t xml:space="preserve">3. </w:t>
-      </w:r>
-      <w:r>
-        <w:rPr>
-          <w:lang w:val="en-US"/>
-        </w:rPr>
-        <w:t>Initial circulation</w:t>
-      </w:r>
-      <w:r>
-        <w:rPr>
-          <w:lang w:val="en-US"/>
-        </w:rPr>
-        <w:t xml:space="preserve"> (1 x per student</w:t>
-      </w:r>
-      <w:proofErr w:type="gramStart"/>
-      <w:r>
-        <w:rPr>
-          <w:lang w:val="en-US"/>
-        </w:rPr>
-        <w:t xml:space="preserve">) </w:t>
-      </w:r>
-      <w:r>
-        <w:rPr>
-          <w:lang w:val="en-US"/>
-        </w:rPr>
-        <w:t>:</w:t>
-      </w:r>
-      <w:proofErr w:type="gramEnd"/>
-    </w:p>
-    <w:p>
-      <w:pPr>
-        <w:ind w:left="720" w:firstLine="720"/>
-        <w:rPr>
-          <w:lang w:val="en-US"/>
-        </w:rPr>
-      </w:pPr>
-      <w:r>
-        <w:rPr>
-          <w:lang w:val="en-US"/>
-        </w:rPr>
-        <w:t xml:space="preserve">a. </w:t>
-      </w:r>
-      <w:r>
-        <w:rPr>
-          <w:lang w:val="en-US"/>
-        </w:rPr>
-        <w:t>Deliver any feedback from submitted work</w:t>
-      </w:r>
-    </w:p>
-    <w:p>
-      <w:pPr>
-        <w:ind w:left="720" w:firstLine="720"/>
-        <w:rPr>
-          <w:lang w:val="en-US"/>
-        </w:rPr>
-      </w:pPr>
-      <w:r>
-        <w:rPr>
-          <w:lang w:val="en-US"/>
-        </w:rPr>
-        <w:t xml:space="preserve">b. </w:t>
-      </w:r>
-      <w:r>
-        <w:rPr>
-          <w:lang w:val="en-US"/>
-        </w:rPr>
-        <w:t>A</w:t>
-      </w:r>
-      <w:r>
-        <w:rPr>
-          <w:lang w:val="en-US"/>
-        </w:rPr>
-        <w:t xml:space="preserve">nswer queries about comprehension checks. </w:t>
-      </w:r>
-    </w:p>
-    <w:p>
-      <w:pPr>
-        <w:ind w:left="720" w:firstLine="720"/>
-        <w:rPr>
-          <w:lang w:val="en-US"/>
-        </w:rPr>
-      </w:pPr>
-      <w:r>
-        <w:rPr>
-          <w:lang w:val="en-US"/>
-        </w:rPr>
-        <w:t xml:space="preserve">c. </w:t>
-      </w:r>
-      <w:r>
-        <w:rPr>
-          <w:lang w:val="en-US"/>
-        </w:rPr>
-        <w:t>Ensure students understand the lab exercise</w:t>
-      </w:r>
-      <w:r>
-        <w:rPr>
-          <w:lang w:val="en-US"/>
-        </w:rPr>
-        <w:t>(s)</w:t>
-      </w:r>
-      <w:r>
-        <w:rPr>
-          <w:lang w:val="en-US"/>
-        </w:rPr>
-        <w:t xml:space="preserve"> they are being asked to do.</w:t>
-      </w:r>
-    </w:p>
-    <w:p>
-      <w:pPr>
-        <w:ind w:left="360" w:firstLine="360"/>
-        <w:rPr>
-          <w:lang w:val="en-US"/>
-        </w:rPr>
-      </w:pPr>
-      <w:r>
-        <w:rPr>
-          <w:lang w:val="en-US"/>
-        </w:rPr>
-        <w:t xml:space="preserve">4. </w:t>
-      </w:r>
-      <w:r>
-        <w:rPr>
-          <w:lang w:val="en-US"/>
-        </w:rPr>
-        <w:t xml:space="preserve"> </w:t>
-      </w:r>
-      <w:r>
-        <w:rPr>
-          <w:lang w:val="en-US"/>
-        </w:rPr>
-        <w:t>Pro-actively engage with students to support the</w:t>
-      </w:r>
-      <w:r>
-        <w:rPr>
-          <w:lang w:val="en-US"/>
-        </w:rPr>
-        <w:t>m doing the labs.</w:t>
-      </w:r>
-      <w:r>
-        <w:rPr>
-          <w:lang w:val="en-US"/>
-        </w:rPr>
-        <w:t xml:space="preserve"> </w:t>
-      </w:r>
-    </w:p>
-    <w:p>
-      <w:pPr>
-        <w:ind w:left="360" w:firstLine="360"/>
-        <w:rPr>
-          <w:lang w:val="en-US"/>
-        </w:rPr>
-      </w:pPr>
-      <w:r>
-        <w:rPr>
-          <w:lang w:val="en-US"/>
-        </w:rPr>
-        <w:t>5. Final circulation</w:t>
-      </w:r>
-      <w:r>
-        <w:rPr>
-          <w:lang w:val="en-US"/>
-        </w:rPr>
-        <w:t>- talk to each student again towards the end of the lab to find out how far they’ve got.</w:t>
-      </w:r>
-    </w:p>
-    <w:p>
-      <w:pPr>
-        <w:ind w:left="360" w:firstLine="360"/>
-        <w:rPr>
-          <w:lang w:val="en-US"/>
-        </w:rPr>
-      </w:pPr>
-      <w:r>
-        <w:rPr>
-          <w:lang w:val="en-US"/>
-        </w:rPr>
-        <w:t xml:space="preserve">6. Return bib to Foenix and </w:t>
-      </w:r>
-      <w:r>
-        <w:rPr>
-          <w:lang w:val="en-US"/>
-        </w:rPr>
-        <w:t>report back any feedback on the lab session.</w:t>
-      </w:r>
-    </w:p>
-    <w:p>
-      <w:pPr>
-        <w:ind w:left="360" w:firstLine="360"/>
-        <w:rPr>
-          <w:lang w:val="en-US"/>
-        </w:rPr>
-      </w:pPr>
-      <w:r>
-        <w:rPr>
-          <w:lang w:val="en-US"/>
-        </w:rPr>
-        <w:t>7. Complete the “</w:t>
-      </w:r>
-      <w:r>
-        <w:rPr>
-          <w:lang w:val="en-US"/>
-        </w:rPr>
-        <w:t>Attendance</w:t>
-      </w:r>
-      <w:r>
-        <w:rPr>
-          <w:lang w:val="en-US"/>
-        </w:rPr>
-        <w:t>Engagement” spreadsheet on teams for the lab session.</w:t>
-      </w:r>
-    </w:p>
-    <w:p>
-      <w:pPr>
-        <w:rPr>
-          <w:lang w:val="en-US"/>
-        </w:rPr>
-      </w:pPr>
-    </w:p>
-    <w:p>
-      <w:pPr>
-        <w:rPr>
-          <w:u w:val="single"/>
-        </w:rPr>
-      </w:pPr>
-      <w:r>
-        <w:rPr>
-          <w:u w:val="single"/>
-        </w:rPr>
-        <w:t>Our expectations during the lab</w:t>
-      </w:r>
-    </w:p>
-    <w:p>
-      <w:pPr>
-        <w:rPr>
-          <w:u w:val="single"/>
-        </w:rPr>
-      </w:pPr>
-      <w:r>
-        <w:rPr>
-          <w:u w:val="single"/>
-        </w:rPr>
-        <w:t>DO</w:t>
-      </w:r>
-    </w:p>
-    <w:p>
-      <w:pPr>
+        <w:pStyle w:val="ListParagraph"/>
         <w:numPr>
           <w:ilvl w:val="0"/>
           <w:numId w:val="2"/>
         </w:numPr>
-      </w:pPr>
-      <w:r>
-        <w:t>Be pro-active.</w:t>
-      </w:r>
-      <w:r>
-        <w:rPr>
-          <w:lang w:val="en-US"/>
-        </w:rPr>
-        <w:t xml:space="preserve"> </w:t>
-      </w:r>
-      <w:r>
-        <w:rPr>
-          <w:lang w:val="en-US"/>
-        </w:rPr>
-        <w:t>E</w:t>
-      </w:r>
-      <w:r>
-        <w:rPr>
-          <w:lang w:val="en-US"/>
-        </w:rPr>
-        <w:t xml:space="preserve">ngage with students </w:t>
-      </w:r>
-      <w:r>
-        <w:rPr>
-          <w:i/>
-          <w:iCs/>
-          <w:lang w:val="en-US"/>
-        </w:rPr>
-        <w:t>before</w:t>
-      </w:r>
-      <w:r>
-        <w:rPr>
-          <w:lang w:val="en-US"/>
-        </w:rPr>
-        <w:t xml:space="preserve"> they need help.</w:t>
-      </w:r>
-      <w:r>
-        <w:rPr>
-          <w:lang w:val="en-US"/>
-        </w:rPr>
-        <w:t xml:space="preserve"> Approach them to ask how they are finding the comprehension checks or lab exercises.</w:t>
+        <w:rPr>
+          <w:lang w:val="en-US"/>
+        </w:rPr>
+      </w:pPr>
+      <w:r>
+        <w:rPr>
+          <w:lang w:val="en-US"/>
+        </w:rPr>
+        <w:t>Make yourself visible</w:t>
+      </w:r>
+      <w:r>
+        <w:rPr>
+          <w:lang w:val="en-US"/>
+        </w:rPr>
+        <w:t xml:space="preserve"> and approachable</w:t>
+      </w:r>
+      <w:r>
+        <w:rPr>
+          <w:lang w:val="en-US"/>
+        </w:rPr>
+        <w:t>. Wear your TA lanyard / t-shirt</w:t>
       </w:r>
     </w:p>
     <w:p>
       <w:pPr>
+        <w:pStyle w:val="ListParagraph"/>
         <w:numPr>
           <w:ilvl w:val="0"/>
           <w:numId w:val="2"/>
         </w:numPr>
-      </w:pPr>
-      <w:r>
-        <w:rPr>
-          <w:lang w:val="en-US"/>
-        </w:rPr>
-        <w:t xml:space="preserve">Remain with students until their issues </w:t>
-      </w:r>
-      <w:r>
-        <w:rPr>
-          <w:lang w:val="en-US"/>
-        </w:rPr>
-        <w:t>are</w:t>
-      </w:r>
-      <w:r>
-        <w:rPr>
-          <w:lang w:val="en-US"/>
-        </w:rPr>
-        <w:t xml:space="preserve"> resolved</w:t>
-      </w:r>
-      <w:r>
-        <w:rPr>
-          <w:lang w:val="en-US"/>
-        </w:rPr>
-        <w:t xml:space="preserve"> by either:</w:t>
+        <w:rPr>
+          <w:lang w:val="en-US"/>
+        </w:rPr>
+      </w:pPr>
+      <w:r>
+        <w:rPr>
+          <w:lang w:val="en-US"/>
+        </w:rPr>
+        <w:t>Greet each of your students. Make sure that you know each of their names</w:t>
       </w:r>
     </w:p>
     <w:p>
       <w:pPr>
         <w:numPr>
-          <w:ilvl w:val="1"/>
+          <w:ilvl w:val="0"/>
           <w:numId w:val="2"/>
         </w:numPr>
       </w:pPr>
       <w:r>
-        <w:t>Discussing the high-level algorithmic approach they should take, including sketching pseudo-code</w:t>
-      </w:r>
-      <w:r>
-        <w:t xml:space="preserve"> or discussing how to get started.</w:t>
+        <w:rPr>
+          <w:lang w:val="en-US"/>
+        </w:rPr>
+        <w:t>E</w:t>
+      </w:r>
+      <w:r>
+        <w:rPr>
+          <w:lang w:val="en-US"/>
+        </w:rPr>
+        <w:t xml:space="preserve">ngage with students </w:t>
+      </w:r>
+      <w:r>
+        <w:rPr>
+          <w:i/>
+          <w:iCs/>
+          <w:lang w:val="en-US"/>
+        </w:rPr>
+        <w:t>before</w:t>
+      </w:r>
+      <w:r>
+        <w:rPr>
+          <w:lang w:val="en-US"/>
+        </w:rPr>
+        <w:t xml:space="preserve"> they need help.</w:t>
+      </w:r>
+      <w:r>
+        <w:rPr>
+          <w:lang w:val="en-US"/>
+        </w:rPr>
+        <w:t xml:space="preserve"> Approach them to ask how they are finding the comprehension checks or lab exercises</w:t>
+      </w:r>
+    </w:p>
+    <w:p>
+      <w:pPr>
+        <w:pStyle w:val="ListParagraph"/>
+        <w:numPr>
+          <w:ilvl w:val="0"/>
+          <w:numId w:val="2"/>
+        </w:numPr>
+        <w:rPr>
+          <w:lang w:val="en-US"/>
+        </w:rPr>
+      </w:pPr>
+      <w:r>
+        <w:rPr>
+          <w:lang w:val="en-US"/>
+        </w:rPr>
+        <w:t>Respond to students when they ask for help by:</w:t>
       </w:r>
     </w:p>
     <w:p>
@@ -469,97 +178,7 @@
         <w:rPr>
           <w:lang w:val="en-US"/>
         </w:rPr>
-        <w:t>Help</w:t>
-      </w:r>
-      <w:r>
-        <w:rPr>
-          <w:lang w:val="en-US"/>
-        </w:rPr>
-        <w:t>ing</w:t>
-      </w:r>
-      <w:r>
-        <w:rPr>
-          <w:lang w:val="en-US"/>
-        </w:rPr>
-        <w:t xml:space="preserve"> students to </w:t>
-      </w:r>
-      <w:r>
-        <w:rPr>
-          <w:lang w:val="en-US"/>
-        </w:rPr>
-        <w:t xml:space="preserve">identify a bug </w:t>
-      </w:r>
-      <w:r>
-        <w:rPr>
-          <w:lang w:val="en-US"/>
-        </w:rPr>
-        <w:t>or</w:t>
-      </w:r>
-      <w:r>
-        <w:rPr>
-          <w:lang w:val="en-US"/>
-        </w:rPr>
-        <w:t xml:space="preserve"> source of error</w:t>
-      </w:r>
-      <w:r>
-        <w:rPr>
-          <w:lang w:val="en-US"/>
-        </w:rPr>
-        <w:t xml:space="preserve"> by m</w:t>
-      </w:r>
-      <w:r>
-        <w:rPr>
-          <w:lang w:val="en-US"/>
-        </w:rPr>
-        <w:t>ak</w:t>
-      </w:r>
-      <w:r>
-        <w:rPr>
-          <w:lang w:val="en-US"/>
-        </w:rPr>
-        <w:t>ing</w:t>
-      </w:r>
-      <w:r>
-        <w:rPr>
-          <w:lang w:val="en-US"/>
-        </w:rPr>
-        <w:t xml:space="preserve"> suggestions for where and how to use debugging techniques </w:t>
-      </w:r>
-      <w:r>
-        <w:rPr>
-          <w:lang w:val="en-US"/>
-        </w:rPr>
-        <w:t xml:space="preserve">(e.g. </w:t>
-      </w:r>
-      <w:r>
-        <w:rPr>
-          <w:lang w:val="en-US"/>
-        </w:rPr>
-        <w:t>print statements</w:t>
-      </w:r>
-      <w:r>
-        <w:rPr>
-          <w:lang w:val="en-US"/>
-        </w:rPr>
-        <w:t xml:space="preserve"> and</w:t>
-      </w:r>
-      <w:r>
-        <w:rPr>
-          <w:lang w:val="en-US"/>
-        </w:rPr>
-        <w:t xml:space="preserve"> commented out code</w:t>
-      </w:r>
-      <w:r>
-        <w:rPr>
-          <w:lang w:val="en-US"/>
-        </w:rPr>
-        <w:t>)</w:t>
-      </w:r>
-      <w:r>
-        <w:rPr>
-          <w:lang w:val="en-US"/>
-        </w:rPr>
-        <w:t>.</w:t>
+        <w:t>Remaining with them until their issue is resolved</w:t>
       </w:r>
     </w:p>
     <w:p>
@@ -571,109 +190,151 @@
         </w:numPr>
       </w:pPr>
       <w:r>
-        <w:t>Helping student to use search engines and AI tools appropriately to support their learning – think about how you use these tools in your own practise</w:t>
-      </w:r>
-      <w:r>
-        <w:t>.</w:t>
+        <w:rPr>
+          <w:lang w:val="en-US"/>
+        </w:rPr>
+        <w:t>Help</w:t>
+      </w:r>
+      <w:r>
+        <w:rPr>
+          <w:lang w:val="en-US"/>
+        </w:rPr>
+        <w:t>ing</w:t>
+      </w:r>
+      <w:r>
+        <w:rPr>
+          <w:lang w:val="en-US"/>
+        </w:rPr>
+        <w:t xml:space="preserve"> students to </w:t>
+      </w:r>
+      <w:r>
+        <w:rPr>
+          <w:lang w:val="en-US"/>
+        </w:rPr>
+        <w:t xml:space="preserve">identify a bug </w:t>
+      </w:r>
+      <w:r>
+        <w:rPr>
+          <w:lang w:val="en-US"/>
+        </w:rPr>
+        <w:t>or</w:t>
+      </w:r>
+      <w:r>
+        <w:rPr>
+          <w:lang w:val="en-US"/>
+        </w:rPr>
+        <w:t xml:space="preserve"> source of error</w:t>
+      </w:r>
+      <w:r>
+        <w:rPr>
+          <w:lang w:val="en-US"/>
+        </w:rPr>
+        <w:t xml:space="preserve"> by m</w:t>
+      </w:r>
+      <w:r>
+        <w:rPr>
+          <w:lang w:val="en-US"/>
+        </w:rPr>
+        <w:t>ak</w:t>
+      </w:r>
+      <w:r>
+        <w:rPr>
+          <w:lang w:val="en-US"/>
+        </w:rPr>
+        <w:t>ing</w:t>
+      </w:r>
+      <w:r>
+        <w:rPr>
+          <w:lang w:val="en-US"/>
+        </w:rPr>
+        <w:t xml:space="preserve"> suggestions for where and how to use </w:t>
+      </w:r>
+      <w:r>
+        <w:rPr>
+          <w:lang w:val="en-US"/>
+        </w:rPr>
+        <w:t xml:space="preserve">debugging techniques </w:t>
+      </w:r>
+      <w:r>
+        <w:rPr>
+          <w:lang w:val="en-US"/>
+        </w:rPr>
+        <w:t xml:space="preserve">(e.g. </w:t>
+      </w:r>
+      <w:r>
+        <w:rPr>
+          <w:lang w:val="en-US"/>
+        </w:rPr>
+        <w:t>print statements</w:t>
+      </w:r>
+      <w:r>
+        <w:rPr>
+          <w:lang w:val="en-US"/>
+        </w:rPr>
+        <w:t xml:space="preserve"> and</w:t>
+      </w:r>
+      <w:r>
+        <w:rPr>
+          <w:lang w:val="en-US"/>
+        </w:rPr>
+        <w:t xml:space="preserve"> commented out code</w:t>
+      </w:r>
+      <w:r>
+        <w:rPr>
+          <w:lang w:val="en-US"/>
+        </w:rPr>
+        <w:t>)</w:t>
       </w:r>
     </w:p>
     <w:p>
       <w:pPr>
         <w:pStyle w:val="ListParagraph"/>
         <w:numPr>
-          <w:ilvl w:val="0"/>
+          <w:ilvl w:val="1"/>
           <w:numId w:val="2"/>
         </w:numPr>
       </w:pPr>
       <w:r>
-        <w:t>Be mindful that some students have never done any programming before and may need more support than others – it’s ok to show a student the answer if they’re really struggling, providing a) it helps their learning and b) it’s not all the time</w:t>
-      </w:r>
-      <w:r>
-        <w:t>.</w:t>
+        <w:t>Being mindful that some students have never done any programming before and may need more support than others – it’s ok to show a student the answer if they’re really struggling, providing a) it help</w:t>
+      </w:r>
+      <w:r>
+        <w:t>s</w:t>
+      </w:r>
+      <w:r>
+        <w:t xml:space="preserve"> their learning and b) it’s not </w:t>
+      </w:r>
+      <w:r>
+        <w:t>all</w:t>
+      </w:r>
+      <w:r>
+        <w:t xml:space="preserve"> the time</w:t>
       </w:r>
     </w:p>
     <w:p>
       <w:pPr>
         <w:pStyle w:val="ListParagraph"/>
         <w:numPr>
-          <w:ilvl w:val="0"/>
+          <w:ilvl w:val="1"/>
           <w:numId w:val="2"/>
         </w:numPr>
       </w:pPr>
       <w:r>
-        <w:lastRenderedPageBreak/>
-        <w:t>Ensure that you speak to all students in your group during every lab session- even if they don’t need much help</w:t>
-      </w:r>
-      <w:r>
-        <w:t>, you should still talk to every student.</w:t>
+        <w:t>Help</w:t>
+      </w:r>
+      <w:r>
+        <w:t>ing</w:t>
+      </w:r>
+      <w:r>
+        <w:t xml:space="preserve"> student to use search engines and AI tools appropriately to support their learning – think about how you use these tools in your own practise </w:t>
       </w:r>
     </w:p>
+    <w:p/>
     <w:p>
       <w:pPr>
-        <w:pStyle w:val="ListParagraph"/>
-        <w:numPr>
-          <w:ilvl w:val="0"/>
-          <w:numId w:val="2"/>
-        </w:numPr>
-      </w:pPr>
-      <w:r>
-        <w:t>Remain predominately with your group; if you see another TA struggling to support their group, then it’s fine to offer some help, but your priority should be supporting the students in your group.</w:t>
-      </w:r>
-    </w:p>
-    <w:p>
-      <w:pPr>
-        <w:rPr>
-          <w:u w:val="single"/>
-        </w:rPr>
-      </w:pPr>
-      <w:r>
-        <w:rPr>
-          <w:u w:val="single"/>
-        </w:rPr>
-        <w:t>DONT</w:t>
-      </w:r>
-    </w:p>
-    <w:p>
-      <w:pPr>
-        <w:pStyle w:val="ListParagraph"/>
-        <w:numPr>
-          <w:ilvl w:val="0"/>
-          <w:numId w:val="4"/>
-        </w:numPr>
-      </w:pPr>
-      <w:r>
-        <w:t>Work on emails or your own project work during CPA lab sessions</w:t>
-      </w:r>
-      <w:r>
-        <w:t>. If none of your students are asking for help, then engage pro-actively with them.</w:t>
-      </w:r>
-    </w:p>
-    <w:p>
-      <w:pPr>
-        <w:pStyle w:val="ListParagraph"/>
-        <w:numPr>
-          <w:ilvl w:val="0"/>
-          <w:numId w:val="4"/>
-        </w:numPr>
-      </w:pPr>
-      <w:r>
-        <w:t>Wait for students to ask you for help- some students will never ask for help.</w:t>
-      </w:r>
-    </w:p>
-    <w:p>
-      <w:pPr>
-        <w:pStyle w:val="ListParagraph"/>
-        <w:numPr>
-          <w:ilvl w:val="0"/>
-          <w:numId w:val="4"/>
-        </w:numPr>
-      </w:pPr>
-      <w:r>
-        <w:t xml:space="preserve">Sit down for extended periods in-between </w:t>
-      </w:r>
-      <w:r>
-        <w:t>assisting students; this makes you appear unapproachable.</w:t>
-      </w:r>
+        <w:rPr>
+          <w:rFonts w:hint="eastAsia"/>
+        </w:rPr>
+      </w:pPr>
     </w:p>
     <w:sectPr>
       <w:pgSz w:w="11906" w:h="16838"/>
@@ -688,40 +349,40 @@
 <file path=word/numbering.xml><?xml version="1.0" encoding="utf-8"?>
 <w:numbering xmlns:wpc="http://schemas.microsoft.com/office/word/2010/wordprocessingCanvas" xmlns:cx="http://schemas.microsoft.com/office/drawing/2014/chartex" xmlns:cx1="http://schemas.microsoft.com/office/drawing/2015/9/8/chartex" xmlns:cx2="http://schemas.microsoft.com/office/drawing/2015/10/21/chartex" xmlns:cx3="http://schemas.microsoft.com/office/drawing/2016/5/9/chartex" xmlns:cx4="http://schemas.microsoft.com/office/drawing/2016/5/10/chartex" xmlns:cx5="http://schemas.microsoft.com/office/drawing/2016/5/11/chartex" xmlns:cx6="http://schemas.microsoft.com/office/drawing/2016/5/12/chartex" xmlns:cx7="http://schemas.microsoft.com/office/drawing/2016/5/13/chartex" xmlns:cx8="http://schemas.microsoft.com/office/drawing/2016/5/14/chartex" xmlns:mc="http://schemas.openxmlformats.org/markup-compatibility/2006" xmlns:aink="http://schemas.microsoft.com/office/drawing/2016/ink" xmlns:am3d="http://schemas.microsoft.com/office/drawing/2017/model3d" xmlns:o="urn:schemas-microsoft-com:office:office" xmlns:oel="http://schemas.microsoft.com/office/2019/extlst" xmlns:r="http://schemas.openxmlformats.org/officeDocument/2006/relationships" xmlns:m="http://schemas.openxmlformats.org/officeDocument/2006/math" xmlns:v="urn:schemas-microsoft-com:vml" xmlns:wp14="http://schemas.microsoft.com/office/word/2010/wordprocessingDrawing" xmlns:wp="http://schemas.openxmlformats.org/drawingml/2006/wordprocessingDrawing" xmlns:w10="urn:schemas-microsoft-com:office:word" xmlns:w="http://schemas.openxmlformats.org/wordprocessingml/2006/main" xmlns:w14="http://schemas.microsoft.com/office/word/2010/wordml" xmlns:w15="http://schemas.microsoft.com/office/word/2012/wordml" xmlns:w16cex="http://schemas.microsoft.com/office/word/2018/wordml/cex" xmlns:w16cid="http://schemas.microsoft.com/office/word/2016/wordml/cid" xmlns:w16="http://schemas.microsoft.com/office/word/2018/wordml" xmlns:w16du="http://schemas.microsoft.com/office/word/2023/wordml/word16du" xmlns:w16sdtdh="http://schemas.microsoft.com/office/word/2020/wordml/sdtdatahash" xmlns:w16sdtfl="http://schemas.microsoft.com/office/word/2024/wordml/sdtformatlock" xmlns:w16se="http://schemas.microsoft.com/office/word/2015/wordml/symex" xmlns:wpg="http://schemas.microsoft.com/office/word/2010/wordprocessingGroup" xmlns:wpi="http://schemas.microsoft.com/office/word/2010/wordprocessingInk" xmlns:wne="http://schemas.microsoft.com/office/word/2006/wordml" xmlns:wps="http://schemas.microsoft.com/office/word/2010/wordprocessingShape" mc:Ignorable="w14 w15 w16se w16cid w16 w16cex w16sdtdh w16sdtfl w16du wp14">
   <w:abstractNum w:abstractNumId="0" w15:restartNumberingAfterBreak="0">
-    <w:nsid w:val="125B53EC"/>
+    <w:nsid w:val="236E5F58"/>
     <w:multiLevelType w:val="hybridMultilevel"/>
-    <w:tmpl w:val="A426EA66"/>
-    <w:lvl w:ilvl="0" w:tplc="08090001">
+    <w:tmpl w:val="7B6A2532"/>
+    <w:lvl w:ilvl="0" w:tplc="5AFCF8E4">
       <w:start w:val="1"/>
       <w:numFmt w:val="bullet"/>
-      <w:lvlText w:val=""/>
+      <w:lvlText w:val="P"/>
       <w:lvlJc w:val="left"/>
       <w:pPr>
-        <w:ind w:left="720" w:hanging="360"/>
+        <w:ind w:left="1080" w:hanging="360"/>
       </w:pPr>
       <w:rPr>
-        <w:rFonts w:ascii="Symbol" w:hAnsi="Symbol" w:hint="default"/>
+        <w:rFonts w:ascii="Wingdings 2" w:hAnsi="Wingdings 2" w:hint="default"/>
       </w:rPr>
     </w:lvl>
-    <w:lvl w:ilvl="1" w:tplc="08090003" w:tentative="1">
+    <w:lvl w:ilvl="1" w:tplc="08090003">
       <w:start w:val="1"/>
       <w:numFmt w:val="bullet"/>
       <w:lvlText w:val="o"/>
       <w:lvlJc w:val="left"/>
       <w:pPr>
-        <w:ind w:left="1440" w:hanging="360"/>
+        <w:ind w:left="1800" w:hanging="360"/>
       </w:pPr>
       <w:rPr>
         <w:rFonts w:ascii="Courier New" w:hAnsi="Courier New" w:cs="Courier New" w:hint="default"/>
       </w:rPr>
     </w:lvl>
-    <w:lvl w:ilvl="2" w:tplc="08090005" w:tentative="1">
+    <w:lvl w:ilvl="2" w:tplc="08090005">
       <w:start w:val="1"/>
       <w:numFmt w:val="bullet"/>
       <w:lvlText w:val=""/>
       <w:lvlJc w:val="left"/>
       <w:pPr>
-        <w:ind w:left="2160" w:hanging="360"/>
+        <w:ind w:left="2520" w:hanging="360"/>
       </w:pPr>
       <w:rPr>
         <w:rFonts w:ascii="Wingdings" w:hAnsi="Wingdings" w:hint="default"/>
@@ -733,7 +394,7 @@
       <w:lvlText w:val=""/>
       <w:lvlJc w:val="left"/>
       <w:pPr>
-        <w:ind w:left="2880" w:hanging="360"/>
+        <w:ind w:left="3240" w:hanging="360"/>
       </w:pPr>
       <w:rPr>
         <w:rFonts w:ascii="Symbol" w:hAnsi="Symbol" w:hint="default"/>
@@ -745,7 +406,7 @@
       <w:lvlText w:val="o"/>
       <w:lvlJc w:val="left"/>
       <w:pPr>
-        <w:ind w:left="3600" w:hanging="360"/>
+        <w:ind w:left="3960" w:hanging="360"/>
       </w:pPr>
       <w:rPr>
         <w:rFonts w:ascii="Courier New" w:hAnsi="Courier New" w:cs="Courier New" w:hint="default"/>
@@ -757,7 +418,7 @@
       <w:lvlText w:val=""/>
       <w:lvlJc w:val="left"/>
       <w:pPr>
-        <w:ind w:left="4320" w:hanging="360"/>
+        <w:ind w:left="4680" w:hanging="360"/>
       </w:pPr>
       <w:rPr>
         <w:rFonts w:ascii="Wingdings" w:hAnsi="Wingdings" w:hint="default"/>
@@ -769,7 +430,7 @@
       <w:lvlText w:val=""/>
       <w:lvlJc w:val="left"/>
       <w:pPr>
-        <w:ind w:left="5040" w:hanging="360"/>
+        <w:ind w:left="5400" w:hanging="360"/>
       </w:pPr>
       <w:rPr>
         <w:rFonts w:ascii="Symbol" w:hAnsi="Symbol" w:hint="default"/>
@@ -781,7 +442,7 @@
       <w:lvlText w:val="o"/>
       <w:lvlJc w:val="left"/>
       <w:pPr>
-        <w:ind w:left="5760" w:hanging="360"/>
+        <w:ind w:left="6120" w:hanging="360"/>
       </w:pPr>
       <w:rPr>
         <w:rFonts w:ascii="Courier New" w:hAnsi="Courier New" w:cs="Courier New" w:hint="default"/>
@@ -793,7 +454,7 @@
       <w:lvlText w:val=""/>
       <w:lvlJc w:val="left"/>
       <w:pPr>
-        <w:ind w:left="6480" w:hanging="360"/>
+        <w:ind w:left="6840" w:hanging="360"/>
       </w:pPr>
       <w:rPr>
         <w:rFonts w:ascii="Wingdings" w:hAnsi="Wingdings" w:hint="default"/>
@@ -801,346 +462,6 @@
     </w:lvl>
   </w:abstractNum>
   <w:abstractNum w:abstractNumId="1" w15:restartNumberingAfterBreak="0">
-    <w:nsid w:val="143E450D"/>
-    <w:multiLevelType w:val="hybridMultilevel"/>
-    <w:tmpl w:val="6F523042"/>
-    <w:lvl w:ilvl="0" w:tplc="08090001">
-      <w:start w:val="1"/>
-      <w:numFmt w:val="bullet"/>
-      <w:lvlText w:val=""/>
-      <w:lvlJc w:val="left"/>
-      <w:pPr>
-        <w:ind w:left="2160" w:hanging="360"/>
-      </w:pPr>
-      <w:rPr>
-        <w:rFonts w:ascii="Symbol" w:hAnsi="Symbol" w:hint="default"/>
-      </w:rPr>
-    </w:lvl>
-    <w:lvl w:ilvl="1" w:tplc="08090003" w:tentative="1">
-      <w:start w:val="1"/>
-      <w:numFmt w:val="bullet"/>
-      <w:lvlText w:val="o"/>
-      <w:lvlJc w:val="left"/>
-      <w:pPr>
-        <w:ind w:left="2880" w:hanging="360"/>
-      </w:pPr>
-      <w:rPr>
-        <w:rFonts w:ascii="Courier New" w:hAnsi="Courier New" w:cs="Courier New" w:hint="default"/>
-      </w:rPr>
-    </w:lvl>
-    <w:lvl w:ilvl="2" w:tplc="08090005" w:tentative="1">
-      <w:start w:val="1"/>
-      <w:numFmt w:val="bullet"/>
-      <w:lvlText w:val=""/>
-      <w:lvlJc w:val="left"/>
-      <w:pPr>
-        <w:ind w:left="3600" w:hanging="360"/>
-      </w:pPr>
-      <w:rPr>
-        <w:rFonts w:ascii="Wingdings" w:hAnsi="Wingdings" w:hint="default"/>
-      </w:rPr>
-    </w:lvl>
-    <w:lvl w:ilvl="3" w:tplc="08090001" w:tentative="1">
-      <w:start w:val="1"/>
-      <w:numFmt w:val="bullet"/>
-      <w:lvlText w:val=""/>
-      <w:lvlJc w:val="left"/>
-      <w:pPr>
-        <w:ind w:left="4320" w:hanging="360"/>
-      </w:pPr>
-      <w:rPr>
-        <w:rFonts w:ascii="Symbol" w:hAnsi="Symbol" w:hint="default"/>
-      </w:rPr>
-    </w:lvl>
-    <w:lvl w:ilvl="4" w:tplc="08090003" w:tentative="1">
-      <w:start w:val="1"/>
-      <w:numFmt w:val="bullet"/>
-      <w:lvlText w:val="o"/>
-      <w:lvlJc w:val="left"/>
-      <w:pPr>
-        <w:ind w:left="5040" w:hanging="360"/>
-      </w:pPr>
-      <w:rPr>
-        <w:rFonts w:ascii="Courier New" w:hAnsi="Courier New" w:cs="Courier New" w:hint="default"/>
-      </w:rPr>
-    </w:lvl>
-    <w:lvl w:ilvl="5" w:tplc="08090005" w:tentative="1">
-      <w:start w:val="1"/>
-      <w:numFmt w:val="bullet"/>
-      <w:lvlText w:val=""/>
-      <w:lvlJc w:val="left"/>
-      <w:pPr>
-        <w:ind w:left="5760" w:hanging="360"/>
-      </w:pPr>
-      <w:rPr>
-        <w:rFonts w:ascii="Wingdings" w:hAnsi="Wingdings" w:hint="default"/>
-      </w:rPr>
-    </w:lvl>
-    <w:lvl w:ilvl="6" w:tplc="08090001" w:tentative="1">
-      <w:start w:val="1"/>
-      <w:numFmt w:val="bullet"/>
-      <w:lvlText w:val=""/>
-      <w:lvlJc w:val="left"/>
-      <w:pPr>
-        <w:ind w:left="6480" w:hanging="360"/>
-      </w:pPr>
-      <w:rPr>
-        <w:rFonts w:ascii="Symbol" w:hAnsi="Symbol" w:hint="default"/>
-      </w:rPr>
-    </w:lvl>
-    <w:lvl w:ilvl="7" w:tplc="08090003" w:tentative="1">
-      <w:start w:val="1"/>
-      <w:numFmt w:val="bullet"/>
-      <w:lvlText w:val="o"/>
-      <w:lvlJc w:val="left"/>
-      <w:pPr>
-        <w:ind w:left="7200" w:hanging="360"/>
-      </w:pPr>
-      <w:rPr>
-        <w:rFonts w:ascii="Courier New" w:hAnsi="Courier New" w:cs="Courier New" w:hint="default"/>
-      </w:rPr>
-    </w:lvl>
-    <w:lvl w:ilvl="8" w:tplc="08090005" w:tentative="1">
-      <w:start w:val="1"/>
-      <w:numFmt w:val="bullet"/>
-      <w:lvlText w:val=""/>
-      <w:lvlJc w:val="left"/>
-      <w:pPr>
-        <w:ind w:left="7920" w:hanging="360"/>
-      </w:pPr>
-      <w:rPr>
-        <w:rFonts w:ascii="Wingdings" w:hAnsi="Wingdings" w:hint="default"/>
-      </w:rPr>
-    </w:lvl>
-  </w:abstractNum>
-  <w:abstractNum w:abstractNumId="2" w15:restartNumberingAfterBreak="0">
-    <w:nsid w:val="1B1941CE"/>
-    <w:multiLevelType w:val="multilevel"/>
-    <w:tmpl w:val="3C225E68"/>
-    <w:styleLink w:val="CurrentList1"/>
-    <w:lvl w:ilvl="0">
-      <w:start w:val="1"/>
-      <w:numFmt w:val="bullet"/>
-      <w:lvlText w:val=""/>
-      <w:lvlJc w:val="left"/>
-      <w:pPr>
-        <w:ind w:left="720" w:hanging="360"/>
-      </w:pPr>
-      <w:rPr>
-        <w:rFonts w:ascii="Symbol" w:hAnsi="Symbol" w:hint="default"/>
-      </w:rPr>
-    </w:lvl>
-    <w:lvl w:ilvl="1">
-      <w:start w:val="1"/>
-      <w:numFmt w:val="bullet"/>
-      <w:lvlText w:val="o"/>
-      <w:lvlJc w:val="left"/>
-      <w:pPr>
-        <w:ind w:left="1440" w:hanging="360"/>
-      </w:pPr>
-      <w:rPr>
-        <w:rFonts w:ascii="Courier New" w:hAnsi="Courier New" w:cs="Courier New" w:hint="default"/>
-      </w:rPr>
-    </w:lvl>
-    <w:lvl w:ilvl="2">
-      <w:start w:val="1"/>
-      <w:numFmt w:val="bullet"/>
-      <w:lvlText w:val=""/>
-      <w:lvlJc w:val="left"/>
-      <w:pPr>
-        <w:ind w:left="2160" w:hanging="360"/>
-      </w:pPr>
-      <w:rPr>
-        <w:rFonts w:ascii="Wingdings" w:hAnsi="Wingdings" w:hint="default"/>
-      </w:rPr>
-    </w:lvl>
-    <w:lvl w:ilvl="3">
-      <w:start w:val="1"/>
-      <w:numFmt w:val="bullet"/>
-      <w:lvlText w:val=""/>
-      <w:lvlJc w:val="left"/>
-      <w:pPr>
-        <w:ind w:left="2880" w:hanging="360"/>
-      </w:pPr>
-      <w:rPr>
-        <w:rFonts w:ascii="Symbol" w:hAnsi="Symbol" w:hint="default"/>
-      </w:rPr>
-    </w:lvl>
-    <w:lvl w:ilvl="4">
-      <w:start w:val="1"/>
-      <w:numFmt w:val="bullet"/>
-      <w:lvlText w:val="o"/>
-      <w:lvlJc w:val="left"/>
-      <w:pPr>
-        <w:ind w:left="3600" w:hanging="360"/>
-      </w:pPr>
-      <w:rPr>
-        <w:rFonts w:ascii="Courier New" w:hAnsi="Courier New" w:cs="Courier New" w:hint="default"/>
-      </w:rPr>
-    </w:lvl>
-    <w:lvl w:ilvl="5">
-      <w:start w:val="1"/>
-      <w:numFmt w:val="bullet"/>
-      <w:lvlText w:val=""/>
-      <w:lvlJc w:val="left"/>
-      <w:pPr>
-        <w:ind w:left="4320" w:hanging="360"/>
-      </w:pPr>
-      <w:rPr>
-        <w:rFonts w:ascii="Wingdings" w:hAnsi="Wingdings" w:hint="default"/>
-      </w:rPr>
-    </w:lvl>
-    <w:lvl w:ilvl="6">
-      <w:start w:val="1"/>
-      <w:numFmt w:val="bullet"/>
-      <w:lvlText w:val=""/>
-      <w:lvlJc w:val="left"/>
-      <w:pPr>
-        <w:ind w:left="5040" w:hanging="360"/>
-      </w:pPr>
-      <w:rPr>
-        <w:rFonts w:ascii="Symbol" w:hAnsi="Symbol" w:hint="default"/>
-      </w:rPr>
-    </w:lvl>
-    <w:lvl w:ilvl="7">
-      <w:start w:val="1"/>
-      <w:numFmt w:val="bullet"/>
-      <w:lvlText w:val="o"/>
-      <w:lvlJc w:val="left"/>
-      <w:pPr>
-        <w:ind w:left="5760" w:hanging="360"/>
-      </w:pPr>
-      <w:rPr>
-        <w:rFonts w:ascii="Courier New" w:hAnsi="Courier New" w:cs="Courier New" w:hint="default"/>
-      </w:rPr>
-    </w:lvl>
-    <w:lvl w:ilvl="8">
-      <w:start w:val="1"/>
-      <w:numFmt w:val="bullet"/>
-      <w:lvlText w:val=""/>
-      <w:lvlJc w:val="left"/>
-      <w:pPr>
-        <w:ind w:left="6480" w:hanging="360"/>
-      </w:pPr>
-      <w:rPr>
-        <w:rFonts w:ascii="Wingdings" w:hAnsi="Wingdings" w:hint="default"/>
-      </w:rPr>
-    </w:lvl>
-  </w:abstractNum>
-  <w:abstractNum w:abstractNumId="3" w15:restartNumberingAfterBreak="0">
-    <w:nsid w:val="236E5F58"/>
-    <w:multiLevelType w:val="hybridMultilevel"/>
-    <w:tmpl w:val="7B6A2532"/>
-    <w:lvl w:ilvl="0" w:tplc="5AFCF8E4">
-      <w:start w:val="1"/>
-      <w:numFmt w:val="bullet"/>
-      <w:lvlText w:val="P"/>
-      <w:lvlJc w:val="left"/>
-      <w:pPr>
-        <w:ind w:left="1080" w:hanging="360"/>
-      </w:pPr>
-      <w:rPr>
-        <w:rFonts w:ascii="Wingdings 2" w:hAnsi="Wingdings 2" w:hint="default"/>
-      </w:rPr>
-    </w:lvl>
-    <w:lvl w:ilvl="1" w:tplc="08090003">
-      <w:start w:val="1"/>
-      <w:numFmt w:val="bullet"/>
-      <w:lvlText w:val="o"/>
-      <w:lvlJc w:val="left"/>
-      <w:pPr>
-        <w:ind w:left="1800" w:hanging="360"/>
-      </w:pPr>
-      <w:rPr>
-        <w:rFonts w:ascii="Courier New" w:hAnsi="Courier New" w:cs="Courier New" w:hint="default"/>
-      </w:rPr>
-    </w:lvl>
-    <w:lvl w:ilvl="2" w:tplc="08090005">
-      <w:start w:val="1"/>
-      <w:numFmt w:val="bullet"/>
-      <w:lvlText w:val=""/>
-      <w:lvlJc w:val="left"/>
-      <w:pPr>
-        <w:ind w:left="2520" w:hanging="360"/>
-      </w:pPr>
-      <w:rPr>
-        <w:rFonts w:ascii="Wingdings" w:hAnsi="Wingdings" w:hint="default"/>
-      </w:rPr>
-    </w:lvl>
-    <w:lvl w:ilvl="3" w:tplc="08090001" w:tentative="1">
-      <w:start w:val="1"/>
-      <w:numFmt w:val="bullet"/>
-      <w:lvlText w:val=""/>
-      <w:lvlJc w:val="left"/>
-      <w:pPr>
-        <w:ind w:left="3240" w:hanging="360"/>
-      </w:pPr>
-      <w:rPr>
-        <w:rFonts w:ascii="Symbol" w:hAnsi="Symbol" w:hint="default"/>
-      </w:rPr>
-    </w:lvl>
-    <w:lvl w:ilvl="4" w:tplc="08090003" w:tentative="1">
-      <w:start w:val="1"/>
-      <w:numFmt w:val="bullet"/>
-      <w:lvlText w:val="o"/>
-      <w:lvlJc w:val="left"/>
-      <w:pPr>
-        <w:ind w:left="3960" w:hanging="360"/>
-      </w:pPr>
-      <w:rPr>
-        <w:rFonts w:ascii="Courier New" w:hAnsi="Courier New" w:cs="Courier New" w:hint="default"/>
-      </w:rPr>
-    </w:lvl>
-    <w:lvl w:ilvl="5" w:tplc="08090005" w:tentative="1">
-      <w:start w:val="1"/>
-      <w:numFmt w:val="bullet"/>
-      <w:lvlText w:val=""/>
-      <w:lvlJc w:val="left"/>
-      <w:pPr>
-        <w:ind w:left="4680" w:hanging="360"/>
-      </w:pPr>
-      <w:rPr>
-        <w:rFonts w:ascii="Wingdings" w:hAnsi="Wingdings" w:hint="default"/>
-      </w:rPr>
-    </w:lvl>
-    <w:lvl w:ilvl="6" w:tplc="08090001" w:tentative="1">
-      <w:start w:val="1"/>
-      <w:numFmt w:val="bullet"/>
-      <w:lvlText w:val=""/>
-      <w:lvlJc w:val="left"/>
-      <w:pPr>
-        <w:ind w:left="5400" w:hanging="360"/>
-      </w:pPr>
-      <w:rPr>
-        <w:rFonts w:ascii="Symbol" w:hAnsi="Symbol" w:hint="default"/>
-      </w:rPr>
-    </w:lvl>
-    <w:lvl w:ilvl="7" w:tplc="08090003" w:tentative="1">
-      <w:start w:val="1"/>
-      <w:numFmt w:val="bullet"/>
-      <w:lvlText w:val="o"/>
-      <w:lvlJc w:val="left"/>
-      <w:pPr>
-        <w:ind w:left="6120" w:hanging="360"/>
-      </w:pPr>
-      <w:rPr>
-        <w:rFonts w:ascii="Courier New" w:hAnsi="Courier New" w:cs="Courier New" w:hint="default"/>
-      </w:rPr>
-    </w:lvl>
-    <w:lvl w:ilvl="8" w:tplc="08090005" w:tentative="1">
-      <w:start w:val="1"/>
-      <w:numFmt w:val="bullet"/>
-      <w:lvlText w:val=""/>
-      <w:lvlJc w:val="left"/>
-      <w:pPr>
-        <w:ind w:left="6840" w:hanging="360"/>
-      </w:pPr>
-      <w:rPr>
-        <w:rFonts w:ascii="Wingdings" w:hAnsi="Wingdings" w:hint="default"/>
-      </w:rPr>
-    </w:lvl>
-  </w:abstractNum>
-  <w:abstractNum w:abstractNumId="4" w15:restartNumberingAfterBreak="0">
     <w:nsid w:val="45F630B5"/>
     <w:multiLevelType w:val="hybridMultilevel"/>
     <w:tmpl w:val="16A2BA4E"/>
@@ -1253,136 +574,11 @@
       </w:pPr>
     </w:lvl>
   </w:abstractNum>
-  <w:abstractNum w:abstractNumId="5" w15:restartNumberingAfterBreak="0">
-    <w:nsid w:val="782C07DB"/>
-    <w:multiLevelType w:val="hybridMultilevel"/>
-    <w:tmpl w:val="D62E1AAE"/>
-    <w:lvl w:ilvl="0" w:tplc="08090009">
-      <w:start w:val="1"/>
-      <w:numFmt w:val="bullet"/>
-      <w:lvlText w:val=""/>
-      <w:lvlJc w:val="left"/>
-      <w:pPr>
-        <w:ind w:left="720" w:hanging="360"/>
-      </w:pPr>
-      <w:rPr>
-        <w:rFonts w:ascii="Wingdings" w:hAnsi="Wingdings" w:hint="default"/>
-      </w:rPr>
-    </w:lvl>
-    <w:lvl w:ilvl="1" w:tplc="08090003" w:tentative="1">
-      <w:start w:val="1"/>
-      <w:numFmt w:val="bullet"/>
-      <w:lvlText w:val="o"/>
-      <w:lvlJc w:val="left"/>
-      <w:pPr>
-        <w:ind w:left="1440" w:hanging="360"/>
-      </w:pPr>
-      <w:rPr>
-        <w:rFonts w:ascii="Courier New" w:hAnsi="Courier New" w:cs="Courier New" w:hint="default"/>
-      </w:rPr>
-    </w:lvl>
-    <w:lvl w:ilvl="2" w:tplc="08090005" w:tentative="1">
-      <w:start w:val="1"/>
-      <w:numFmt w:val="bullet"/>
-      <w:lvlText w:val=""/>
-      <w:lvlJc w:val="left"/>
-      <w:pPr>
-        <w:ind w:left="2160" w:hanging="360"/>
-      </w:pPr>
-      <w:rPr>
-        <w:rFonts w:ascii="Wingdings" w:hAnsi="Wingdings" w:hint="default"/>
-      </w:rPr>
-    </w:lvl>
-    <w:lvl w:ilvl="3" w:tplc="08090001" w:tentative="1">
-      <w:start w:val="1"/>
-      <w:numFmt w:val="bullet"/>
-      <w:lvlText w:val=""/>
-      <w:lvlJc w:val="left"/>
-      <w:pPr>
-        <w:ind w:left="2880" w:hanging="360"/>
-      </w:pPr>
-      <w:rPr>
-        <w:rFonts w:ascii="Symbol" w:hAnsi="Symbol" w:hint="default"/>
-      </w:rPr>
-    </w:lvl>
-    <w:lvl w:ilvl="4" w:tplc="08090003" w:tentative="1">
-      <w:start w:val="1"/>
-      <w:numFmt w:val="bullet"/>
-      <w:lvlText w:val="o"/>
-      <w:lvlJc w:val="left"/>
-      <w:pPr>
-        <w:ind w:left="3600" w:hanging="360"/>
-      </w:pPr>
-      <w:rPr>
-        <w:rFonts w:ascii="Courier New" w:hAnsi="Courier New" w:cs="Courier New" w:hint="default"/>
-      </w:rPr>
-    </w:lvl>
-    <w:lvl w:ilvl="5" w:tplc="08090005" w:tentative="1">
-      <w:start w:val="1"/>
-      <w:numFmt w:val="bullet"/>
-      <w:lvlText w:val=""/>
-      <w:lvlJc w:val="left"/>
-      <w:pPr>
-        <w:ind w:left="4320" w:hanging="360"/>
-      </w:pPr>
-      <w:rPr>
-        <w:rFonts w:ascii="Wingdings" w:hAnsi="Wingdings" w:hint="default"/>
-      </w:rPr>
-    </w:lvl>
-    <w:lvl w:ilvl="6" w:tplc="08090001" w:tentative="1">
-      <w:start w:val="1"/>
-      <w:numFmt w:val="bullet"/>
-      <w:lvlText w:val=""/>
-      <w:lvlJc w:val="left"/>
-      <w:pPr>
-        <w:ind w:left="5040" w:hanging="360"/>
-      </w:pPr>
-      <w:rPr>
-        <w:rFonts w:ascii="Symbol" w:hAnsi="Symbol" w:hint="default"/>
-      </w:rPr>
-    </w:lvl>
-    <w:lvl w:ilvl="7" w:tplc="08090003" w:tentative="1">
-      <w:start w:val="1"/>
-      <w:numFmt w:val="bullet"/>
-      <w:lvlText w:val="o"/>
-      <w:lvlJc w:val="left"/>
-      <w:pPr>
-        <w:ind w:left="5760" w:hanging="360"/>
-      </w:pPr>
-      <w:rPr>
-        <w:rFonts w:ascii="Courier New" w:hAnsi="Courier New" w:cs="Courier New" w:hint="default"/>
-      </w:rPr>
-    </w:lvl>
-    <w:lvl w:ilvl="8" w:tplc="08090005" w:tentative="1">
-      <w:start w:val="1"/>
-      <w:numFmt w:val="bullet"/>
-      <w:lvlText w:val=""/>
-      <w:lvlJc w:val="left"/>
-      <w:pPr>
-        <w:ind w:left="6480" w:hanging="360"/>
-      </w:pPr>
-      <w:rPr>
-        <w:rFonts w:ascii="Wingdings" w:hAnsi="Wingdings" w:hint="default"/>
-      </w:rPr>
-    </w:lvl>
-  </w:abstractNum>
   <w:num w:numId="1" w16cid:durableId="128061318">
-    <w:abstractNumId w:val="4"/>
+    <w:abstractNumId w:val="1"/>
   </w:num>
   <w:num w:numId="2" w16cid:durableId="530387215">
-    <w:abstractNumId w:val="3"/>
-  </w:num>
-  <w:num w:numId="3" w16cid:durableId="905604483">
     <w:abstractNumId w:val="0"/>
-  </w:num>
-  <w:num w:numId="4" w16cid:durableId="184057603">
-    <w:abstractNumId w:val="5"/>
-  </w:num>
-  <w:num w:numId="5" w16cid:durableId="289364667">
-    <w:abstractNumId w:val="1"/>
-  </w:num>
-  <w:num w:numId="6" w16cid:durableId="987510655">
-    <w:abstractNumId w:val="2"/>
   </w:num>
 </w:numbering>
 </file>
@@ -1990,7 +1186,6 @@
   <w:style w:type="character" w:default="1" w:styleId="DefaultParagraphFont">
     <w:name w:val="Default Paragraph Font"/>
     <w:uiPriority w:val="1"/>
-    <w:semiHidden/>
     <w:unhideWhenUsed/>
   </w:style>
   <w:style w:type="table" w:default="1" w:styleId="TableNormal">
@@ -2303,16 +1498,6 @@
       <w:color w:val="0F4761" w:themeColor="accent1" w:themeShade="BF"/>
       <w:spacing w:val="5"/>
     </w:rPr>
-  </w:style>
-  <w:style w:type="numbering" w:customStyle="1" w:styleId="CurrentList1">
-    <w:name w:val="Current List1"/>
-    <w:uiPriority w:val="99"/>
-    <w:rsid w:val="0036121C"/>
-    <w:pPr>
-      <w:numPr>
-        <w:numId w:val="6"/>
-      </w:numPr>
-    </w:pPr>
   </w:style>
 </w:styles>
 </file>

</xml_diff>

<commit_message>
Reformatted TA checklist to fit on one page
</commit_message>
<xml_diff>
--- a/Checklist for TAs.docx
+++ b/Checklist for TAs.docx
@@ -60,304 +60,451 @@
         <w:t xml:space="preserve"> during the lab session</w:t>
       </w:r>
     </w:p>
+    <w:tbl>
+      <w:tblPr>
+        <w:tblStyle w:val="TableGrid"/>
+        <w:tblW w:w="10768" w:type="dxa"/>
+        <w:tblLook w:val="04A0" w:firstRow="1" w:lastRow="0" w:firstColumn="1" w:lastColumn="0" w:noHBand="0" w:noVBand="1"/>
+      </w:tblPr>
+      <w:tblGrid>
+        <w:gridCol w:w="2547"/>
+        <w:gridCol w:w="3463"/>
+        <w:gridCol w:w="4758"/>
+      </w:tblGrid>
+      <w:tr>
+        <w:tc>
+          <w:tcPr>
+            <w:tcW w:w="2547" w:type="dxa"/>
+          </w:tcPr>
+          <w:p>
+            <w:pPr>
+              <w:rPr>
+                <w:lang w:val="en-US"/>
+              </w:rPr>
+            </w:pPr>
+            <w:r>
+              <w:rPr>
+                <w:lang w:val="en-US"/>
+              </w:rPr>
+              <w:t>Time [approx.]</w:t>
+            </w:r>
+          </w:p>
+        </w:tc>
+        <w:tc>
+          <w:tcPr>
+            <w:tcW w:w="3463" w:type="dxa"/>
+          </w:tcPr>
+          <w:p>
+            <w:pPr>
+              <w:rPr>
+                <w:lang w:val="en-US"/>
+              </w:rPr>
+            </w:pPr>
+            <w:r>
+              <w:rPr>
+                <w:lang w:val="en-US"/>
+              </w:rPr>
+              <w:t>Activity</w:t>
+            </w:r>
+          </w:p>
+        </w:tc>
+        <w:tc>
+          <w:tcPr>
+            <w:tcW w:w="4758" w:type="dxa"/>
+          </w:tcPr>
+          <w:p>
+            <w:pPr>
+              <w:rPr>
+                <w:lang w:val="en-US"/>
+              </w:rPr>
+            </w:pPr>
+            <w:r>
+              <w:rPr>
+                <w:lang w:val="en-US"/>
+              </w:rPr>
+              <w:t>Details</w:t>
+            </w:r>
+          </w:p>
+        </w:tc>
+      </w:tr>
+      <w:tr>
+        <w:tc>
+          <w:tcPr>
+            <w:tcW w:w="2547" w:type="dxa"/>
+          </w:tcPr>
+          <w:p>
+            <w:pPr>
+              <w:rPr>
+                <w:lang w:val="en-US"/>
+              </w:rPr>
+            </w:pPr>
+            <w:r>
+              <w:rPr>
+                <w:lang w:val="en-US"/>
+              </w:rPr>
+              <w:t>12:55</w:t>
+            </w:r>
+          </w:p>
+        </w:tc>
+        <w:tc>
+          <w:tcPr>
+            <w:tcW w:w="3463" w:type="dxa"/>
+          </w:tcPr>
+          <w:p>
+            <w:pPr>
+              <w:rPr>
+                <w:lang w:val="en-US"/>
+              </w:rPr>
+            </w:pPr>
+            <w:r>
+              <w:rPr>
+                <w:lang w:val="en-US"/>
+              </w:rPr>
+              <w:t>Check-in with Foenix and collect your bib.</w:t>
+            </w:r>
+          </w:p>
+        </w:tc>
+        <w:tc>
+          <w:tcPr>
+            <w:tcW w:w="4758" w:type="dxa"/>
+          </w:tcPr>
+          <w:p>
+            <w:pPr>
+              <w:rPr>
+                <w:lang w:val="en-US"/>
+              </w:rPr>
+            </w:pPr>
+          </w:p>
+        </w:tc>
+      </w:tr>
+      <w:tr>
+        <w:tc>
+          <w:tcPr>
+            <w:tcW w:w="2547" w:type="dxa"/>
+          </w:tcPr>
+          <w:p>
+            <w:pPr>
+              <w:rPr>
+                <w:lang w:val="en-US"/>
+              </w:rPr>
+            </w:pPr>
+            <w:r>
+              <w:rPr>
+                <w:lang w:val="en-US"/>
+              </w:rPr>
+              <w:t>13:00 – 13:05</w:t>
+            </w:r>
+          </w:p>
+        </w:tc>
+        <w:tc>
+          <w:tcPr>
+            <w:tcW w:w="3463" w:type="dxa"/>
+          </w:tcPr>
+          <w:p>
+            <w:pPr>
+              <w:rPr>
+                <w:lang w:val="en-US"/>
+              </w:rPr>
+            </w:pPr>
+            <w:r>
+              <w:rPr>
+                <w:lang w:val="en-US"/>
+              </w:rPr>
+              <w:t>Greet all students by name</w:t>
+            </w:r>
+          </w:p>
+        </w:tc>
+        <w:tc>
+          <w:tcPr>
+            <w:tcW w:w="4758" w:type="dxa"/>
+          </w:tcPr>
+          <w:p>
+            <w:pPr>
+              <w:rPr>
+                <w:lang w:val="en-US"/>
+              </w:rPr>
+            </w:pPr>
+          </w:p>
+        </w:tc>
+      </w:tr>
+      <w:tr>
+        <w:tc>
+          <w:tcPr>
+            <w:tcW w:w="2547" w:type="dxa"/>
+          </w:tcPr>
+          <w:p>
+            <w:pPr>
+              <w:rPr>
+                <w:lang w:val="en-US"/>
+              </w:rPr>
+            </w:pPr>
+            <w:r>
+              <w:rPr>
+                <w:lang w:val="en-US"/>
+              </w:rPr>
+              <w:t>13:05 – 14:00</w:t>
+            </w:r>
+          </w:p>
+        </w:tc>
+        <w:tc>
+          <w:tcPr>
+            <w:tcW w:w="3463" w:type="dxa"/>
+          </w:tcPr>
+          <w:p>
+            <w:pPr>
+              <w:rPr>
+                <w:lang w:val="en-US"/>
+              </w:rPr>
+            </w:pPr>
+            <w:r>
+              <w:rPr>
+                <w:lang w:val="en-US"/>
+              </w:rPr>
+              <w:t>Initial circulation</w:t>
+            </w:r>
+          </w:p>
+        </w:tc>
+        <w:tc>
+          <w:tcPr>
+            <w:tcW w:w="4758" w:type="dxa"/>
+          </w:tcPr>
+          <w:p>
+            <w:pPr>
+              <w:rPr>
+                <w:lang w:val="en-US"/>
+              </w:rPr>
+            </w:pPr>
+            <w:r>
+              <w:rPr>
+                <w:lang w:val="en-US"/>
+              </w:rPr>
+              <w:t>a. Deliver Feedback from submitted work</w:t>
+            </w:r>
+          </w:p>
+          <w:p>
+            <w:pPr>
+              <w:rPr>
+                <w:lang w:val="en-US"/>
+              </w:rPr>
+            </w:pPr>
+            <w:r>
+              <w:rPr>
+                <w:lang w:val="en-US"/>
+              </w:rPr>
+              <w:t>b. Answer comprehension check queries</w:t>
+            </w:r>
+          </w:p>
+          <w:p>
+            <w:pPr>
+              <w:rPr>
+                <w:lang w:val="en-US"/>
+              </w:rPr>
+            </w:pPr>
+            <w:r>
+              <w:rPr>
+                <w:lang w:val="en-US"/>
+              </w:rPr>
+              <w:t>c. Ensure students understand lab exercise(s)</w:t>
+            </w:r>
+          </w:p>
+        </w:tc>
+      </w:tr>
+      <w:tr>
+        <w:tc>
+          <w:tcPr>
+            <w:tcW w:w="2547" w:type="dxa"/>
+          </w:tcPr>
+          <w:p>
+            <w:pPr>
+              <w:rPr>
+                <w:lang w:val="en-US"/>
+              </w:rPr>
+            </w:pPr>
+            <w:r>
+              <w:rPr>
+                <w:lang w:val="en-US"/>
+              </w:rPr>
+              <w:t>14:00 – 14:40</w:t>
+            </w:r>
+          </w:p>
+        </w:tc>
+        <w:tc>
+          <w:tcPr>
+            <w:tcW w:w="3463" w:type="dxa"/>
+          </w:tcPr>
+          <w:p>
+            <w:pPr>
+              <w:rPr>
+                <w:lang w:val="en-US"/>
+              </w:rPr>
+            </w:pPr>
+            <w:r>
+              <w:rPr>
+                <w:lang w:val="en-US"/>
+              </w:rPr>
+              <w:t>Pro-actively engage with students</w:t>
+            </w:r>
+          </w:p>
+        </w:tc>
+        <w:tc>
+          <w:tcPr>
+            <w:tcW w:w="4758" w:type="dxa"/>
+          </w:tcPr>
+          <w:p>
+            <w:pPr>
+              <w:rPr>
+                <w:lang w:val="en-US"/>
+              </w:rPr>
+            </w:pPr>
+          </w:p>
+        </w:tc>
+      </w:tr>
+      <w:tr>
+        <w:tc>
+          <w:tcPr>
+            <w:tcW w:w="2547" w:type="dxa"/>
+          </w:tcPr>
+          <w:p>
+            <w:pPr>
+              <w:rPr>
+                <w:lang w:val="en-US"/>
+              </w:rPr>
+            </w:pPr>
+            <w:r>
+              <w:rPr>
+                <w:lang w:val="en-US"/>
+              </w:rPr>
+              <w:t>14:40</w:t>
+            </w:r>
+          </w:p>
+        </w:tc>
+        <w:tc>
+          <w:tcPr>
+            <w:tcW w:w="3463" w:type="dxa"/>
+          </w:tcPr>
+          <w:p>
+            <w:pPr>
+              <w:rPr>
+                <w:lang w:val="en-US"/>
+              </w:rPr>
+            </w:pPr>
+            <w:r>
+              <w:rPr>
+                <w:lang w:val="en-US"/>
+              </w:rPr>
+              <w:t>Final circulation</w:t>
+            </w:r>
+          </w:p>
+        </w:tc>
+        <w:tc>
+          <w:tcPr>
+            <w:tcW w:w="4758" w:type="dxa"/>
+          </w:tcPr>
+          <w:p>
+            <w:pPr>
+              <w:rPr>
+                <w:lang w:val="en-US"/>
+              </w:rPr>
+            </w:pPr>
+            <w:r>
+              <w:rPr>
+                <w:lang w:val="en-US"/>
+              </w:rPr>
+              <w:t>Check-in with each student to see how far they’ve got with lab exercises.</w:t>
+            </w:r>
+          </w:p>
+        </w:tc>
+      </w:tr>
+      <w:tr>
+        <w:tc>
+          <w:tcPr>
+            <w:tcW w:w="2547" w:type="dxa"/>
+          </w:tcPr>
+          <w:p>
+            <w:pPr>
+              <w:rPr>
+                <w:lang w:val="en-US"/>
+              </w:rPr>
+            </w:pPr>
+            <w:r>
+              <w:rPr>
+                <w:lang w:val="en-US"/>
+              </w:rPr>
+              <w:t>14:50</w:t>
+            </w:r>
+          </w:p>
+        </w:tc>
+        <w:tc>
+          <w:tcPr>
+            <w:tcW w:w="3463" w:type="dxa"/>
+          </w:tcPr>
+          <w:p>
+            <w:pPr>
+              <w:rPr>
+                <w:lang w:val="en-US"/>
+              </w:rPr>
+            </w:pPr>
+            <w:r>
+              <w:rPr>
+                <w:lang w:val="en-US"/>
+              </w:rPr>
+              <w:t>Return bib to Foenix</w:t>
+            </w:r>
+          </w:p>
+        </w:tc>
+        <w:tc>
+          <w:tcPr>
+            <w:tcW w:w="4758" w:type="dxa"/>
+          </w:tcPr>
+          <w:p>
+            <w:pPr>
+              <w:rPr>
+                <w:lang w:val="en-US"/>
+              </w:rPr>
+            </w:pPr>
+            <w:r>
+              <w:rPr>
+                <w:lang w:val="en-US"/>
+              </w:rPr>
+              <w:t>Please also report back on any feedback about the lab session.</w:t>
+            </w:r>
+          </w:p>
+        </w:tc>
+      </w:tr>
+    </w:tbl>
     <w:p>
       <w:pPr>
-        <w:ind w:left="360"/>
-        <w:rPr>
-          <w:lang w:val="en-US"/>
-        </w:rPr>
-      </w:pPr>
-      <w:r>
-        <w:rPr>
-          <w:lang w:val="en-US"/>
-        </w:rPr>
-        <w:tab/>
-        <w:t>1. Check-in with Foenix upon entering the lab</w:t>
-      </w:r>
-      <w:r>
-        <w:rPr>
-          <w:lang w:val="en-US"/>
-        </w:rPr>
-        <w:t xml:space="preserve"> and collect your bib.</w:t>
-      </w:r>
-      <w:r>
-        <w:rPr>
-          <w:lang w:val="en-US"/>
-        </w:rPr>
-        <w:t xml:space="preserve"> </w:t>
-      </w:r>
+        <w:rPr>
+          <w:lang w:val="en-US"/>
+        </w:rPr>
+      </w:pPr>
     </w:p>
     <w:p>
       <w:pPr>
-        <w:ind w:left="360" w:firstLine="360"/>
-        <w:rPr>
-          <w:lang w:val="en-US"/>
-        </w:rPr>
-      </w:pPr>
-      <w:r>
-        <w:rPr>
-          <w:lang w:val="en-US"/>
-        </w:rPr>
-        <w:t>2. Greet each of your students by name</w:t>
-      </w:r>
-      <w:r>
-        <w:rPr>
-          <w:lang w:val="en-US"/>
-        </w:rPr>
-        <w:t xml:space="preserve"> and ask how they’re finding the course so far. </w:t>
+        <w:rPr>
+          <w:u w:val="single"/>
+        </w:rPr>
+      </w:pPr>
+      <w:r>
+        <w:rPr>
+          <w:u w:val="single"/>
+        </w:rPr>
+        <w:t>Our expectations during the lab</w:t>
       </w:r>
     </w:p>
     <w:p>
       <w:pPr>
-        <w:ind w:left="360" w:firstLine="360"/>
-        <w:rPr>
-          <w:lang w:val="en-US"/>
-        </w:rPr>
-      </w:pPr>
-      <w:r>
-        <w:rPr>
-          <w:lang w:val="en-US"/>
-        </w:rPr>
-        <w:t xml:space="preserve">3. </w:t>
-      </w:r>
-      <w:r>
-        <w:rPr>
-          <w:lang w:val="en-US"/>
-        </w:rPr>
-        <w:t>Initial circulation</w:t>
-      </w:r>
-      <w:r>
-        <w:rPr>
-          <w:lang w:val="en-US"/>
-        </w:rPr>
-        <w:t xml:space="preserve"> (1 x per student</w:t>
-      </w:r>
-      <w:proofErr w:type="gramStart"/>
-      <w:r>
-        <w:rPr>
-          <w:lang w:val="en-US"/>
-        </w:rPr>
-        <w:t xml:space="preserve">) </w:t>
-      </w:r>
-      <w:r>
-        <w:rPr>
-          <w:lang w:val="en-US"/>
-        </w:rPr>
-        <w:t>:</w:t>
-      </w:r>
-      <w:proofErr w:type="gramEnd"/>
-    </w:p>
-    <w:p>
-      <w:pPr>
-        <w:ind w:left="720" w:firstLine="720"/>
-        <w:rPr>
-          <w:lang w:val="en-US"/>
-        </w:rPr>
-      </w:pPr>
-      <w:r>
-        <w:rPr>
-          <w:lang w:val="en-US"/>
-        </w:rPr>
-        <w:t xml:space="preserve">a. </w:t>
-      </w:r>
-      <w:r>
-        <w:rPr>
-          <w:lang w:val="en-US"/>
-        </w:rPr>
-        <w:t>Deliver any feedback from submitted work</w:t>
-      </w:r>
-    </w:p>
-    <w:p>
-      <w:pPr>
-        <w:ind w:left="720" w:firstLine="720"/>
-        <w:rPr>
-          <w:lang w:val="en-US"/>
-        </w:rPr>
-      </w:pPr>
-      <w:r>
-        <w:rPr>
-          <w:lang w:val="en-US"/>
-        </w:rPr>
-        <w:t xml:space="preserve">b. </w:t>
-      </w:r>
-      <w:r>
-        <w:rPr>
-          <w:lang w:val="en-US"/>
-        </w:rPr>
-        <w:t>A</w:t>
-      </w:r>
-      <w:r>
-        <w:rPr>
-          <w:lang w:val="en-US"/>
-        </w:rPr>
-        <w:t xml:space="preserve">nswer queries about comprehension checks. </w:t>
-      </w:r>
-    </w:p>
-    <w:p>
-      <w:pPr>
-        <w:ind w:left="720" w:firstLine="720"/>
-        <w:rPr>
-          <w:lang w:val="en-US"/>
-        </w:rPr>
-      </w:pPr>
-      <w:r>
-        <w:rPr>
-          <w:lang w:val="en-US"/>
-        </w:rPr>
-        <w:t xml:space="preserve">c. </w:t>
-      </w:r>
-      <w:r>
-        <w:rPr>
-          <w:lang w:val="en-US"/>
-        </w:rPr>
-        <w:t>Ensure students understand the lab exercise</w:t>
-      </w:r>
-      <w:r>
-        <w:rPr>
-          <w:lang w:val="en-US"/>
-        </w:rPr>
-        <w:t>(s)</w:t>
-      </w:r>
-      <w:r>
-        <w:rPr>
-          <w:lang w:val="en-US"/>
-        </w:rPr>
-        <w:t xml:space="preserve"> they are being asked to do.</w:t>
-      </w:r>
-    </w:p>
-    <w:p>
-      <w:pPr>
-        <w:ind w:left="360" w:firstLine="360"/>
-        <w:rPr>
-          <w:lang w:val="en-US"/>
-        </w:rPr>
-      </w:pPr>
-      <w:r>
-        <w:rPr>
-          <w:lang w:val="en-US"/>
-        </w:rPr>
-        <w:t xml:space="preserve">4. </w:t>
-      </w:r>
-      <w:r>
-        <w:rPr>
-          <w:lang w:val="en-US"/>
-        </w:rPr>
-        <w:t xml:space="preserve"> </w:t>
-      </w:r>
-      <w:r>
-        <w:rPr>
-          <w:lang w:val="en-US"/>
-        </w:rPr>
-        <w:t>Pro-actively engage with students to support the</w:t>
-      </w:r>
-      <w:r>
-        <w:rPr>
-          <w:lang w:val="en-US"/>
-        </w:rPr>
-        <w:t>m doing the labs.</w:t>
-      </w:r>
-      <w:r>
-        <w:rPr>
-          <w:lang w:val="en-US"/>
-        </w:rPr>
-        <w:t xml:space="preserve"> </w:t>
-      </w:r>
-    </w:p>
-    <w:p>
-      <w:pPr>
-        <w:ind w:left="360" w:firstLine="360"/>
-        <w:rPr>
-          <w:lang w:val="en-US"/>
-        </w:rPr>
-      </w:pPr>
-      <w:r>
-        <w:rPr>
-          <w:lang w:val="en-US"/>
-        </w:rPr>
-        <w:t>5. Final circulation</w:t>
-      </w:r>
-      <w:r>
-        <w:rPr>
-          <w:lang w:val="en-US"/>
-        </w:rPr>
-        <w:t>- talk to each student again towards the end of the lab to find out how far they’ve got.</w:t>
-      </w:r>
-    </w:p>
-    <w:p>
-      <w:pPr>
-        <w:ind w:left="360" w:firstLine="360"/>
-        <w:rPr>
-          <w:lang w:val="en-US"/>
-        </w:rPr>
-      </w:pPr>
-      <w:r>
-        <w:rPr>
-          <w:lang w:val="en-US"/>
-        </w:rPr>
-        <w:t xml:space="preserve">6. Return bib to Foenix and </w:t>
-      </w:r>
-      <w:r>
-        <w:rPr>
-          <w:lang w:val="en-US"/>
-        </w:rPr>
-        <w:t>report back any feedback on the lab session.</w:t>
-      </w:r>
-    </w:p>
-    <w:p>
-      <w:pPr>
-        <w:ind w:left="360" w:firstLine="360"/>
-        <w:rPr>
-          <w:lang w:val="en-US"/>
-        </w:rPr>
-      </w:pPr>
-      <w:r>
-        <w:rPr>
-          <w:lang w:val="en-US"/>
-        </w:rPr>
-        <w:t>7. Complete the “</w:t>
-      </w:r>
-      <w:r>
-        <w:rPr>
-          <w:lang w:val="en-US"/>
-        </w:rPr>
-        <w:t>Attendance</w:t>
-      </w:r>
-      <w:r>
-        <w:rPr>
-          <w:lang w:val="en-US"/>
-        </w:rPr>
-        <w:t>Engagement” spreadsheet on teams for the lab session.</w:t>
-      </w:r>
-    </w:p>
-    <w:p>
-      <w:pPr>
-        <w:rPr>
-          <w:lang w:val="en-US"/>
-        </w:rPr>
-      </w:pPr>
-    </w:p>
-    <w:p>
-      <w:pPr>
-        <w:rPr>
-          <w:u w:val="single"/>
-        </w:rPr>
-      </w:pPr>
-      <w:r>
-        <w:rPr>
-          <w:u w:val="single"/>
-        </w:rPr>
-        <w:t>Our expectations during the lab</w:t>
-      </w:r>
-    </w:p>
-    <w:p>
-      <w:pPr>
-        <w:rPr>
-          <w:u w:val="single"/>
-        </w:rPr>
-      </w:pPr>
-      <w:r>
-        <w:rPr>
-          <w:u w:val="single"/>
+        <w:rPr>
+          <w:b/>
+          <w:bCs/>
+          <w:color w:val="4EA72E" w:themeColor="accent6"/>
+        </w:rPr>
+      </w:pPr>
+      <w:r>
+        <w:rPr>
+          <w:b/>
+          <w:bCs/>
+          <w:color w:val="4EA72E" w:themeColor="accent6"/>
         </w:rPr>
         <w:t>DO</w:t>
       </w:r>
@@ -408,7 +555,13 @@
         <w:rPr>
           <w:lang w:val="en-US"/>
         </w:rPr>
-        <w:t xml:space="preserve"> Approach them to ask how they are finding the comprehension checks or lab exercises.</w:t>
+        <w:t xml:space="preserve"> Approach them to ask how they are finding the comprehension checks or lab exercise</w:t>
+      </w:r>
+      <w:r>
+        <w:rPr>
+          <w:lang w:val="en-US"/>
+        </w:rPr>
+        <w:t>s if they aren’t asking for help directly.</w:t>
       </w:r>
     </w:p>
     <w:p>
@@ -455,6 +608,18 @@
       </w:r>
       <w:r>
         <w:t xml:space="preserve"> or discussing how to get started.</w:t>
+      </w:r>
+      <w:r>
+        <w:t xml:space="preserve"> </w:t>
+      </w:r>
+      <w:r>
+        <w:t xml:space="preserve">Use pen &amp; paper / tablet for diagrams to aid problem </w:t>
+      </w:r>
+      <w:r>
+        <w:t>solving and</w:t>
+      </w:r>
+      <w:r>
+        <w:t xml:space="preserve"> encourage students to do the same.</w:t>
       </w:r>
     </w:p>
     <w:p>
@@ -601,7 +766,6 @@
         </w:numPr>
       </w:pPr>
       <w:r>
-        <w:lastRenderedPageBreak/>
         <w:t>Ensure that you speak to all students in your group during every lab session- even if they don’t need much help</w:t>
       </w:r>
       <w:r>
@@ -623,12 +787,16 @@
     <w:p>
       <w:pPr>
         <w:rPr>
-          <w:u w:val="single"/>
-        </w:rPr>
-      </w:pPr>
-      <w:r>
-        <w:rPr>
-          <w:u w:val="single"/>
+          <w:b/>
+          <w:bCs/>
+          <w:color w:val="EE0000"/>
+        </w:rPr>
+      </w:pPr>
+      <w:r>
+        <w:rPr>
+          <w:b/>
+          <w:bCs/>
+          <w:color w:val="EE0000"/>
         </w:rPr>
         <w:t>DONT</w:t>
       </w:r>
@@ -676,8 +844,9 @@
       </w:r>
     </w:p>
     <w:sectPr>
+      <w:headerReference w:type="default" r:id="rId7"/>
       <w:pgSz w:w="11906" w:h="16838"/>
-      <w:pgMar w:top="1440" w:right="1440" w:bottom="1440" w:left="1440" w:header="708" w:footer="708" w:gutter="0"/>
+      <w:pgMar w:top="720" w:right="720" w:bottom="720" w:left="720" w:header="708" w:footer="708" w:gutter="0"/>
       <w:cols w:space="708"/>
       <w:docGrid w:linePitch="360"/>
     </w:sectPr>
@@ -685,9 +854,371 @@
 </w:document>
 </file>
 
+<file path=word/endnotes.xml><?xml version="1.0" encoding="utf-8"?>
+<w:endnotes xmlns:wpc="http://schemas.microsoft.com/office/word/2010/wordprocessingCanvas" xmlns:cx="http://schemas.microsoft.com/office/drawing/2014/chartex" xmlns:cx1="http://schemas.microsoft.com/office/drawing/2015/9/8/chartex" xmlns:cx2="http://schemas.microsoft.com/office/drawing/2015/10/21/chartex" xmlns:cx3="http://schemas.microsoft.com/office/drawing/2016/5/9/chartex" xmlns:cx4="http://schemas.microsoft.com/office/drawing/2016/5/10/chartex" xmlns:cx5="http://schemas.microsoft.com/office/drawing/2016/5/11/chartex" xmlns:cx6="http://schemas.microsoft.com/office/drawing/2016/5/12/chartex" xmlns:cx7="http://schemas.microsoft.com/office/drawing/2016/5/13/chartex" xmlns:cx8="http://schemas.microsoft.com/office/drawing/2016/5/14/chartex" xmlns:mc="http://schemas.openxmlformats.org/markup-compatibility/2006" xmlns:aink="http://schemas.microsoft.com/office/drawing/2016/ink" xmlns:am3d="http://schemas.microsoft.com/office/drawing/2017/model3d" xmlns:o="urn:schemas-microsoft-com:office:office" xmlns:oel="http://schemas.microsoft.com/office/2019/extlst" xmlns:r="http://schemas.openxmlformats.org/officeDocument/2006/relationships" xmlns:m="http://schemas.openxmlformats.org/officeDocument/2006/math" xmlns:v="urn:schemas-microsoft-com:vml" xmlns:wp14="http://schemas.microsoft.com/office/word/2010/wordprocessingDrawing" xmlns:wp="http://schemas.openxmlformats.org/drawingml/2006/wordprocessingDrawing" xmlns:w10="urn:schemas-microsoft-com:office:word" xmlns:w="http://schemas.openxmlformats.org/wordprocessingml/2006/main" xmlns:w14="http://schemas.microsoft.com/office/word/2010/wordml" xmlns:w15="http://schemas.microsoft.com/office/word/2012/wordml" xmlns:w16cex="http://schemas.microsoft.com/office/word/2018/wordml/cex" xmlns:w16cid="http://schemas.microsoft.com/office/word/2016/wordml/cid" xmlns:w16="http://schemas.microsoft.com/office/word/2018/wordml" xmlns:w16du="http://schemas.microsoft.com/office/word/2023/wordml/word16du" xmlns:w16sdtdh="http://schemas.microsoft.com/office/word/2020/wordml/sdtdatahash" xmlns:w16sdtfl="http://schemas.microsoft.com/office/word/2024/wordml/sdtformatlock" xmlns:w16se="http://schemas.microsoft.com/office/word/2015/wordml/symex" xmlns:wpg="http://schemas.microsoft.com/office/word/2010/wordprocessingGroup" xmlns:wpi="http://schemas.microsoft.com/office/word/2010/wordprocessingInk" xmlns:wne="http://schemas.microsoft.com/office/word/2006/wordml" xmlns:wps="http://schemas.microsoft.com/office/word/2010/wordprocessingShape" mc:Ignorable="w14 w15 w16se w16cid w16 w16cex w16sdtdh w16sdtfl w16du wp14">
+  <w:endnote w:type="separator" w:id="-1">
+    <w:p>
+      <w:pPr>
+        <w:spacing w:after="0" w:line="240" w:lineRule="auto"/>
+      </w:pPr>
+      <w:r>
+        <w:separator/>
+      </w:r>
+    </w:p>
+  </w:endnote>
+  <w:endnote w:type="continuationSeparator" w:id="0">
+    <w:p>
+      <w:pPr>
+        <w:spacing w:after="0" w:line="240" w:lineRule="auto"/>
+      </w:pPr>
+      <w:r>
+        <w:continuationSeparator/>
+      </w:r>
+    </w:p>
+  </w:endnote>
+</w:endnotes>
+</file>
+
+<file path=word/footnotes.xml><?xml version="1.0" encoding="utf-8"?>
+<w:footnotes xmlns:wpc="http://schemas.microsoft.com/office/word/2010/wordprocessingCanvas" xmlns:cx="http://schemas.microsoft.com/office/drawing/2014/chartex" xmlns:cx1="http://schemas.microsoft.com/office/drawing/2015/9/8/chartex" xmlns:cx2="http://schemas.microsoft.com/office/drawing/2015/10/21/chartex" xmlns:cx3="http://schemas.microsoft.com/office/drawing/2016/5/9/chartex" xmlns:cx4="http://schemas.microsoft.com/office/drawing/2016/5/10/chartex" xmlns:cx5="http://schemas.microsoft.com/office/drawing/2016/5/11/chartex" xmlns:cx6="http://schemas.microsoft.com/office/drawing/2016/5/12/chartex" xmlns:cx7="http://schemas.microsoft.com/office/drawing/2016/5/13/chartex" xmlns:cx8="http://schemas.microsoft.com/office/drawing/2016/5/14/chartex" xmlns:mc="http://schemas.openxmlformats.org/markup-compatibility/2006" xmlns:aink="http://schemas.microsoft.com/office/drawing/2016/ink" xmlns:am3d="http://schemas.microsoft.com/office/drawing/2017/model3d" xmlns:o="urn:schemas-microsoft-com:office:office" xmlns:oel="http://schemas.microsoft.com/office/2019/extlst" xmlns:r="http://schemas.openxmlformats.org/officeDocument/2006/relationships" xmlns:m="http://schemas.openxmlformats.org/officeDocument/2006/math" xmlns:v="urn:schemas-microsoft-com:vml" xmlns:wp14="http://schemas.microsoft.com/office/word/2010/wordprocessingDrawing" xmlns:wp="http://schemas.openxmlformats.org/drawingml/2006/wordprocessingDrawing" xmlns:w10="urn:schemas-microsoft-com:office:word" xmlns:w="http://schemas.openxmlformats.org/wordprocessingml/2006/main" xmlns:w14="http://schemas.microsoft.com/office/word/2010/wordml" xmlns:w15="http://schemas.microsoft.com/office/word/2012/wordml" xmlns:w16cex="http://schemas.microsoft.com/office/word/2018/wordml/cex" xmlns:w16cid="http://schemas.microsoft.com/office/word/2016/wordml/cid" xmlns:w16="http://schemas.microsoft.com/office/word/2018/wordml" xmlns:w16du="http://schemas.microsoft.com/office/word/2023/wordml/word16du" xmlns:w16sdtdh="http://schemas.microsoft.com/office/word/2020/wordml/sdtdatahash" xmlns:w16sdtfl="http://schemas.microsoft.com/office/word/2024/wordml/sdtformatlock" xmlns:w16se="http://schemas.microsoft.com/office/word/2015/wordml/symex" xmlns:wpg="http://schemas.microsoft.com/office/word/2010/wordprocessingGroup" xmlns:wpi="http://schemas.microsoft.com/office/word/2010/wordprocessingInk" xmlns:wne="http://schemas.microsoft.com/office/word/2006/wordml" xmlns:wps="http://schemas.microsoft.com/office/word/2010/wordprocessingShape" mc:Ignorable="w14 w15 w16se w16cid w16 w16cex w16sdtdh w16sdtfl w16du wp14">
+  <w:footnote w:type="separator" w:id="-1">
+    <w:p>
+      <w:pPr>
+        <w:spacing w:after="0" w:line="240" w:lineRule="auto"/>
+      </w:pPr>
+      <w:r>
+        <w:separator/>
+      </w:r>
+    </w:p>
+  </w:footnote>
+  <w:footnote w:type="continuationSeparator" w:id="0">
+    <w:p>
+      <w:pPr>
+        <w:spacing w:after="0" w:line="240" w:lineRule="auto"/>
+      </w:pPr>
+      <w:r>
+        <w:continuationSeparator/>
+      </w:r>
+    </w:p>
+  </w:footnote>
+</w:footnotes>
+</file>
+
+<file path=word/header1.xml><?xml version="1.0" encoding="utf-8"?>
+<w:hdr xmlns:wpc="http://schemas.microsoft.com/office/word/2010/wordprocessingCanvas" xmlns:cx="http://schemas.microsoft.com/office/drawing/2014/chartex" xmlns:cx1="http://schemas.microsoft.com/office/drawing/2015/9/8/chartex" xmlns:cx2="http://schemas.microsoft.com/office/drawing/2015/10/21/chartex" xmlns:cx3="http://schemas.microsoft.com/office/drawing/2016/5/9/chartex" xmlns:cx4="http://schemas.microsoft.com/office/drawing/2016/5/10/chartex" xmlns:cx5="http://schemas.microsoft.com/office/drawing/2016/5/11/chartex" xmlns:cx6="http://schemas.microsoft.com/office/drawing/2016/5/12/chartex" xmlns:cx7="http://schemas.microsoft.com/office/drawing/2016/5/13/chartex" xmlns:cx8="http://schemas.microsoft.com/office/drawing/2016/5/14/chartex" xmlns:mc="http://schemas.openxmlformats.org/markup-compatibility/2006" xmlns:aink="http://schemas.microsoft.com/office/drawing/2016/ink" xmlns:am3d="http://schemas.microsoft.com/office/drawing/2017/model3d" xmlns:o="urn:schemas-microsoft-com:office:office" xmlns:oel="http://schemas.microsoft.com/office/2019/extlst" xmlns:r="http://schemas.openxmlformats.org/officeDocument/2006/relationships" xmlns:m="http://schemas.openxmlformats.org/officeDocument/2006/math" xmlns:v="urn:schemas-microsoft-com:vml" xmlns:wp14="http://schemas.microsoft.com/office/word/2010/wordprocessingDrawing" xmlns:wp="http://schemas.openxmlformats.org/drawingml/2006/wordprocessingDrawing" xmlns:w10="urn:schemas-microsoft-com:office:word" xmlns:w="http://schemas.openxmlformats.org/wordprocessingml/2006/main" xmlns:w14="http://schemas.microsoft.com/office/word/2010/wordml" xmlns:w15="http://schemas.microsoft.com/office/word/2012/wordml" xmlns:w16cex="http://schemas.microsoft.com/office/word/2018/wordml/cex" xmlns:w16cid="http://schemas.microsoft.com/office/word/2016/wordml/cid" xmlns:w16="http://schemas.microsoft.com/office/word/2018/wordml" xmlns:w16du="http://schemas.microsoft.com/office/word/2023/wordml/word16du" xmlns:w16sdtdh="http://schemas.microsoft.com/office/word/2020/wordml/sdtdatahash" xmlns:w16sdtfl="http://schemas.microsoft.com/office/word/2024/wordml/sdtformatlock" xmlns:w16se="http://schemas.microsoft.com/office/word/2015/wordml/symex" xmlns:wpg="http://schemas.microsoft.com/office/word/2010/wordprocessingGroup" xmlns:wpi="http://schemas.microsoft.com/office/word/2010/wordprocessingInk" xmlns:wne="http://schemas.microsoft.com/office/word/2006/wordml" xmlns:wps="http://schemas.microsoft.com/office/word/2010/wordprocessingShape" mc:Ignorable="w14 w15 w16se w16cid w16 w16cex w16sdtdh w16sdtfl w16du wp14">
+  <w:p>
+    <w:pPr>
+      <w:pStyle w:val="Header"/>
+    </w:pPr>
+    <w:r>
+      <w:rPr>
+        <w:noProof/>
+      </w:rPr>
+      <mc:AlternateContent>
+        <mc:Choice Requires="wps">
+          <w:drawing>
+            <wp:anchor distT="0" distB="0" distL="114300" distR="114300" simplePos="0" relativeHeight="251659264" behindDoc="0" locked="0" layoutInCell="1" allowOverlap="1" wp14:anchorId="2AE35D9A" wp14:editId="6F8AA2B3">
+              <wp:simplePos x="0" y="0"/>
+              <wp:positionH relativeFrom="page">
+                <wp:align>center</wp:align>
+              </wp:positionH>
+              <mc:AlternateContent>
+                <mc:Choice Requires="wp14">
+                  <wp:positionV relativeFrom="page">
+                    <wp14:pctPosVOffset>3000</wp14:pctPosVOffset>
+                  </wp:positionV>
+                </mc:Choice>
+                <mc:Fallback>
+                  <wp:positionV relativeFrom="page">
+                    <wp:posOffset>320675</wp:posOffset>
+                  </wp:positionV>
+                </mc:Fallback>
+              </mc:AlternateContent>
+              <wp:extent cx="914400" cy="283464"/>
+              <wp:effectExtent l="0" t="0" r="1270" b="2540"/>
+              <wp:wrapNone/>
+              <wp:docPr id="47" name="Rectangle 25" title="Document Title"/>
+              <wp:cNvGraphicFramePr/>
+              <a:graphic xmlns:a="http://schemas.openxmlformats.org/drawingml/2006/main">
+                <a:graphicData uri="http://schemas.microsoft.com/office/word/2010/wordprocessingShape">
+                  <wps:wsp>
+                    <wps:cNvSpPr/>
+                    <wps:spPr>
+                      <a:xfrm>
+                        <a:off x="0" y="0"/>
+                        <a:ext cx="914400" cy="283464"/>
+                      </a:xfrm>
+                      <a:prstGeom prst="rect">
+                        <a:avLst/>
+                      </a:prstGeom>
+                      <a:solidFill>
+                        <a:schemeClr val="tx2"/>
+                      </a:solidFill>
+                      <a:ln>
+                        <a:noFill/>
+                      </a:ln>
+                    </wps:spPr>
+                    <wps:style>
+                      <a:lnRef idx="2">
+                        <a:schemeClr val="accent1">
+                          <a:shade val="50000"/>
+                        </a:schemeClr>
+                      </a:lnRef>
+                      <a:fillRef idx="1">
+                        <a:schemeClr val="accent1"/>
+                      </a:fillRef>
+                      <a:effectRef idx="0">
+                        <a:schemeClr val="accent1"/>
+                      </a:effectRef>
+                      <a:fontRef idx="minor">
+                        <a:schemeClr val="lt1"/>
+                      </a:fontRef>
+                    </wps:style>
+                    <wps:txbx>
+                      <w:txbxContent>
+                        <w:sdt>
+                          <w:sdtPr>
+                            <w:rPr>
+                              <w:b/>
+                              <w:caps/>
+                              <w:spacing w:val="20"/>
+                              <w:sz w:val="28"/>
+                              <w:szCs w:val="28"/>
+                            </w:rPr>
+                            <w:alias w:val="Title"/>
+                            <w:tag w:val=""/>
+                            <w:id w:val="-155760336"/>
+                            <w:dataBinding w:prefixMappings="xmlns:ns0='http://purl.org/dc/elements/1.1/' xmlns:ns1='http://schemas.openxmlformats.org/package/2006/metadata/core-properties' " w:xpath="/ns1:coreProperties[1]/ns0:title[1]" w:storeItemID="{6C3C8BC8-F283-45AE-878A-BAB7291924A1}"/>
+                            <w15:appearance w15:val="hidden"/>
+                            <w:text/>
+                          </w:sdtPr>
+                          <w:sdtContent>
+                            <w:p>
+                              <w:pPr>
+                                <w:pStyle w:val="NoSpacing"/>
+                                <w:jc w:val="center"/>
+                                <w:rPr>
+                                  <w:b/>
+                                  <w:caps/>
+                                  <w:spacing w:val="20"/>
+                                  <w:sz w:val="28"/>
+                                  <w:szCs w:val="28"/>
+                                </w:rPr>
+                              </w:pPr>
+                              <w:r>
+                                <w:rPr>
+                                  <w:b/>
+                                  <w:caps/>
+                                  <w:spacing w:val="20"/>
+                                  <w:sz w:val="28"/>
+                                  <w:szCs w:val="28"/>
+                                </w:rPr>
+                                <w:t>CPA TA Checklist</w:t>
+                              </w:r>
+                            </w:p>
+                          </w:sdtContent>
+                        </w:sdt>
+                      </w:txbxContent>
+                    </wps:txbx>
+                    <wps:bodyPr rot="0" spcFirstLastPara="0" vertOverflow="overflow" horzOverflow="overflow" vert="horz" wrap="square" lIns="91440" tIns="0" rIns="91440" bIns="0" numCol="1" spcCol="0" rtlCol="0" fromWordArt="0" anchor="ctr" anchorCtr="0" forceAA="0" compatLnSpc="1">
+                      <a:prstTxWarp prst="textNoShape">
+                        <a:avLst/>
+                      </a:prstTxWarp>
+                      <a:noAutofit/>
+                    </wps:bodyPr>
+                  </wps:wsp>
+                </a:graphicData>
+              </a:graphic>
+              <wp14:sizeRelH relativeFrom="page">
+                <wp14:pctWidth>94100</wp14:pctWidth>
+              </wp14:sizeRelH>
+              <wp14:sizeRelV relativeFrom="margin">
+                <wp14:pctHeight>0</wp14:pctHeight>
+              </wp14:sizeRelV>
+            </wp:anchor>
+          </w:drawing>
+        </mc:Choice>
+        <mc:Fallback>
+          <w:pict>
+            <v:rect w14:anchorId="2AE35D9A" id="Rectangle 25" o:spid="_x0000_s1026" alt="Title: Document Title" style="position:absolute;margin-left:0;margin-top:0;width:1in;height:22.3pt;z-index:251659264;visibility:visible;mso-wrap-style:square;mso-width-percent:941;mso-height-percent:0;mso-top-percent:30;mso-wrap-distance-left:9pt;mso-wrap-distance-top:0;mso-wrap-distance-right:9pt;mso-wrap-distance-bottom:0;mso-position-horizontal:center;mso-position-horizontal-relative:page;mso-position-vertical-relative:page;mso-width-percent:941;mso-height-percent:0;mso-top-percent:30;mso-width-relative:page;mso-height-relative:margin;v-text-anchor:middle" o:gfxdata="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" fillcolor="#0e2841 [3215]" stroked="f" strokeweight="1pt">
+              <v:textbox inset=",0,,0">
+                <w:txbxContent>
+                  <w:sdt>
+                    <w:sdtPr>
+                      <w:rPr>
+                        <w:b/>
+                        <w:caps/>
+                        <w:spacing w:val="20"/>
+                        <w:sz w:val="28"/>
+                        <w:szCs w:val="28"/>
+                      </w:rPr>
+                      <w:alias w:val="Title"/>
+                      <w:tag w:val=""/>
+                      <w:id w:val="-155760336"/>
+                      <w:dataBinding w:prefixMappings="xmlns:ns0='http://purl.org/dc/elements/1.1/' xmlns:ns1='http://schemas.openxmlformats.org/package/2006/metadata/core-properties' " w:xpath="/ns1:coreProperties[1]/ns0:title[1]" w:storeItemID="{6C3C8BC8-F283-45AE-878A-BAB7291924A1}"/>
+                      <w15:appearance w15:val="hidden"/>
+                      <w:text/>
+                    </w:sdtPr>
+                    <w:sdtContent>
+                      <w:p>
+                        <w:pPr>
+                          <w:pStyle w:val="NoSpacing"/>
+                          <w:jc w:val="center"/>
+                          <w:rPr>
+                            <w:b/>
+                            <w:caps/>
+                            <w:spacing w:val="20"/>
+                            <w:sz w:val="28"/>
+                            <w:szCs w:val="28"/>
+                          </w:rPr>
+                        </w:pPr>
+                        <w:r>
+                          <w:rPr>
+                            <w:b/>
+                            <w:caps/>
+                            <w:spacing w:val="20"/>
+                            <w:sz w:val="28"/>
+                            <w:szCs w:val="28"/>
+                          </w:rPr>
+                          <w:t>CPA TA Checklist</w:t>
+                        </w:r>
+                      </w:p>
+                    </w:sdtContent>
+                  </w:sdt>
+                </w:txbxContent>
+              </v:textbox>
+              <w10:wrap anchorx="page" anchory="page"/>
+            </v:rect>
+          </w:pict>
+        </mc:Fallback>
+      </mc:AlternateContent>
+    </w:r>
+  </w:p>
+  <w:p>
+    <w:pPr>
+      <w:pStyle w:val="Header"/>
+    </w:pPr>
+  </w:p>
+</w:hdr>
+</file>
+
 <file path=word/numbering.xml><?xml version="1.0" encoding="utf-8"?>
 <w:numbering xmlns:wpc="http://schemas.microsoft.com/office/word/2010/wordprocessingCanvas" xmlns:cx="http://schemas.microsoft.com/office/drawing/2014/chartex" xmlns:cx1="http://schemas.microsoft.com/office/drawing/2015/9/8/chartex" xmlns:cx2="http://schemas.microsoft.com/office/drawing/2015/10/21/chartex" xmlns:cx3="http://schemas.microsoft.com/office/drawing/2016/5/9/chartex" xmlns:cx4="http://schemas.microsoft.com/office/drawing/2016/5/10/chartex" xmlns:cx5="http://schemas.microsoft.com/office/drawing/2016/5/11/chartex" xmlns:cx6="http://schemas.microsoft.com/office/drawing/2016/5/12/chartex" xmlns:cx7="http://schemas.microsoft.com/office/drawing/2016/5/13/chartex" xmlns:cx8="http://schemas.microsoft.com/office/drawing/2016/5/14/chartex" xmlns:mc="http://schemas.openxmlformats.org/markup-compatibility/2006" xmlns:aink="http://schemas.microsoft.com/office/drawing/2016/ink" xmlns:am3d="http://schemas.microsoft.com/office/drawing/2017/model3d" xmlns:o="urn:schemas-microsoft-com:office:office" xmlns:oel="http://schemas.microsoft.com/office/2019/extlst" xmlns:r="http://schemas.openxmlformats.org/officeDocument/2006/relationships" xmlns:m="http://schemas.openxmlformats.org/officeDocument/2006/math" xmlns:v="urn:schemas-microsoft-com:vml" xmlns:wp14="http://schemas.microsoft.com/office/word/2010/wordprocessingDrawing" xmlns:wp="http://schemas.openxmlformats.org/drawingml/2006/wordprocessingDrawing" xmlns:w10="urn:schemas-microsoft-com:office:word" xmlns:w="http://schemas.openxmlformats.org/wordprocessingml/2006/main" xmlns:w14="http://schemas.microsoft.com/office/word/2010/wordml" xmlns:w15="http://schemas.microsoft.com/office/word/2012/wordml" xmlns:w16cex="http://schemas.microsoft.com/office/word/2018/wordml/cex" xmlns:w16cid="http://schemas.microsoft.com/office/word/2016/wordml/cid" xmlns:w16="http://schemas.microsoft.com/office/word/2018/wordml" xmlns:w16du="http://schemas.microsoft.com/office/word/2023/wordml/word16du" xmlns:w16sdtdh="http://schemas.microsoft.com/office/word/2020/wordml/sdtdatahash" xmlns:w16sdtfl="http://schemas.microsoft.com/office/word/2024/wordml/sdtformatlock" xmlns:w16se="http://schemas.microsoft.com/office/word/2015/wordml/symex" xmlns:wpg="http://schemas.microsoft.com/office/word/2010/wordprocessingGroup" xmlns:wpi="http://schemas.microsoft.com/office/word/2010/wordprocessingInk" xmlns:wne="http://schemas.microsoft.com/office/word/2006/wordml" xmlns:wps="http://schemas.microsoft.com/office/word/2010/wordprocessingShape" mc:Ignorable="w14 w15 w16se w16cid w16 w16cex w16sdtdh w16sdtfl w16du wp14">
   <w:abstractNum w:abstractNumId="0" w15:restartNumberingAfterBreak="0">
+    <w:nsid w:val="0A545EAE"/>
+    <w:multiLevelType w:val="multilevel"/>
+    <w:tmpl w:val="D62E1AAE"/>
+    <w:styleLink w:val="CurrentList3"/>
+    <w:lvl w:ilvl="0">
+      <w:start w:val="1"/>
+      <w:numFmt w:val="bullet"/>
+      <w:lvlText w:val=""/>
+      <w:lvlJc w:val="left"/>
+      <w:pPr>
+        <w:ind w:left="720" w:hanging="360"/>
+      </w:pPr>
+      <w:rPr>
+        <w:rFonts w:ascii="Wingdings" w:hAnsi="Wingdings" w:hint="default"/>
+      </w:rPr>
+    </w:lvl>
+    <w:lvl w:ilvl="1">
+      <w:start w:val="1"/>
+      <w:numFmt w:val="bullet"/>
+      <w:lvlText w:val="o"/>
+      <w:lvlJc w:val="left"/>
+      <w:pPr>
+        <w:ind w:left="1440" w:hanging="360"/>
+      </w:pPr>
+      <w:rPr>
+        <w:rFonts w:ascii="Courier New" w:hAnsi="Courier New" w:cs="Courier New" w:hint="default"/>
+      </w:rPr>
+    </w:lvl>
+    <w:lvl w:ilvl="2">
+      <w:start w:val="1"/>
+      <w:numFmt w:val="bullet"/>
+      <w:lvlText w:val=""/>
+      <w:lvlJc w:val="left"/>
+      <w:pPr>
+        <w:ind w:left="2160" w:hanging="360"/>
+      </w:pPr>
+      <w:rPr>
+        <w:rFonts w:ascii="Wingdings" w:hAnsi="Wingdings" w:hint="default"/>
+      </w:rPr>
+    </w:lvl>
+    <w:lvl w:ilvl="3">
+      <w:start w:val="1"/>
+      <w:numFmt w:val="bullet"/>
+      <w:lvlText w:val=""/>
+      <w:lvlJc w:val="left"/>
+      <w:pPr>
+        <w:ind w:left="2880" w:hanging="360"/>
+      </w:pPr>
+      <w:rPr>
+        <w:rFonts w:ascii="Symbol" w:hAnsi="Symbol" w:hint="default"/>
+      </w:rPr>
+    </w:lvl>
+    <w:lvl w:ilvl="4">
+      <w:start w:val="1"/>
+      <w:numFmt w:val="bullet"/>
+      <w:lvlText w:val="o"/>
+      <w:lvlJc w:val="left"/>
+      <w:pPr>
+        <w:ind w:left="3600" w:hanging="360"/>
+      </w:pPr>
+      <w:rPr>
+        <w:rFonts w:ascii="Courier New" w:hAnsi="Courier New" w:cs="Courier New" w:hint="default"/>
+      </w:rPr>
+    </w:lvl>
+    <w:lvl w:ilvl="5">
+      <w:start w:val="1"/>
+      <w:numFmt w:val="bullet"/>
+      <w:lvlText w:val=""/>
+      <w:lvlJc w:val="left"/>
+      <w:pPr>
+        <w:ind w:left="4320" w:hanging="360"/>
+      </w:pPr>
+      <w:rPr>
+        <w:rFonts w:ascii="Wingdings" w:hAnsi="Wingdings" w:hint="default"/>
+      </w:rPr>
+    </w:lvl>
+    <w:lvl w:ilvl="6">
+      <w:start w:val="1"/>
+      <w:numFmt w:val="bullet"/>
+      <w:lvlText w:val=""/>
+      <w:lvlJc w:val="left"/>
+      <w:pPr>
+        <w:ind w:left="5040" w:hanging="360"/>
+      </w:pPr>
+      <w:rPr>
+        <w:rFonts w:ascii="Symbol" w:hAnsi="Symbol" w:hint="default"/>
+      </w:rPr>
+    </w:lvl>
+    <w:lvl w:ilvl="7">
+      <w:start w:val="1"/>
+      <w:numFmt w:val="bullet"/>
+      <w:lvlText w:val="o"/>
+      <w:lvlJc w:val="left"/>
+      <w:pPr>
+        <w:ind w:left="5760" w:hanging="360"/>
+      </w:pPr>
+      <w:rPr>
+        <w:rFonts w:ascii="Courier New" w:hAnsi="Courier New" w:cs="Courier New" w:hint="default"/>
+      </w:rPr>
+    </w:lvl>
+    <w:lvl w:ilvl="8">
+      <w:start w:val="1"/>
+      <w:numFmt w:val="bullet"/>
+      <w:lvlText w:val=""/>
+      <w:lvlJc w:val="left"/>
+      <w:pPr>
+        <w:ind w:left="6480" w:hanging="360"/>
+      </w:pPr>
+      <w:rPr>
+        <w:rFonts w:ascii="Wingdings" w:hAnsi="Wingdings" w:hint="default"/>
+      </w:rPr>
+    </w:lvl>
+  </w:abstractNum>
+  <w:abstractNum w:abstractNumId="1" w15:restartNumberingAfterBreak="0">
     <w:nsid w:val="125B53EC"/>
     <w:multiLevelType w:val="hybridMultilevel"/>
     <w:tmpl w:val="A426EA66"/>
@@ -800,7 +1331,7 @@
       </w:rPr>
     </w:lvl>
   </w:abstractNum>
-  <w:abstractNum w:abstractNumId="1" w15:restartNumberingAfterBreak="0">
+  <w:abstractNum w:abstractNumId="2" w15:restartNumberingAfterBreak="0">
     <w:nsid w:val="143E450D"/>
     <w:multiLevelType w:val="hybridMultilevel"/>
     <w:tmpl w:val="6F523042"/>
@@ -913,7 +1444,7 @@
       </w:rPr>
     </w:lvl>
   </w:abstractNum>
-  <w:abstractNum w:abstractNumId="2" w15:restartNumberingAfterBreak="0">
+  <w:abstractNum w:abstractNumId="3" w15:restartNumberingAfterBreak="0">
     <w:nsid w:val="1B1941CE"/>
     <w:multiLevelType w:val="multilevel"/>
     <w:tmpl w:val="3C225E68"/>
@@ -1027,7 +1558,7 @@
       </w:rPr>
     </w:lvl>
   </w:abstractNum>
-  <w:abstractNum w:abstractNumId="3" w15:restartNumberingAfterBreak="0">
+  <w:abstractNum w:abstractNumId="4" w15:restartNumberingAfterBreak="0">
     <w:nsid w:val="236E5F58"/>
     <w:multiLevelType w:val="hybridMultilevel"/>
     <w:tmpl w:val="7B6A2532"/>
@@ -1037,110 +1568,110 @@
       <w:lvlText w:val="P"/>
       <w:lvlJc w:val="left"/>
       <w:pPr>
+        <w:ind w:left="360" w:hanging="360"/>
+      </w:pPr>
+      <w:rPr>
+        <w:rFonts w:ascii="Wingdings 2" w:hAnsi="Wingdings 2" w:hint="default"/>
+      </w:rPr>
+    </w:lvl>
+    <w:lvl w:ilvl="1" w:tplc="08090003">
+      <w:start w:val="1"/>
+      <w:numFmt w:val="bullet"/>
+      <w:lvlText w:val="o"/>
+      <w:lvlJc w:val="left"/>
+      <w:pPr>
         <w:ind w:left="1080" w:hanging="360"/>
       </w:pPr>
       <w:rPr>
-        <w:rFonts w:ascii="Wingdings 2" w:hAnsi="Wingdings 2" w:hint="default"/>
-      </w:rPr>
-    </w:lvl>
-    <w:lvl w:ilvl="1" w:tplc="08090003">
+        <w:rFonts w:ascii="Courier New" w:hAnsi="Courier New" w:cs="Courier New" w:hint="default"/>
+      </w:rPr>
+    </w:lvl>
+    <w:lvl w:ilvl="2" w:tplc="08090005">
+      <w:start w:val="1"/>
+      <w:numFmt w:val="bullet"/>
+      <w:lvlText w:val=""/>
+      <w:lvlJc w:val="left"/>
+      <w:pPr>
+        <w:ind w:left="1800" w:hanging="360"/>
+      </w:pPr>
+      <w:rPr>
+        <w:rFonts w:ascii="Wingdings" w:hAnsi="Wingdings" w:hint="default"/>
+      </w:rPr>
+    </w:lvl>
+    <w:lvl w:ilvl="3" w:tplc="08090001" w:tentative="1">
+      <w:start w:val="1"/>
+      <w:numFmt w:val="bullet"/>
+      <w:lvlText w:val=""/>
+      <w:lvlJc w:val="left"/>
+      <w:pPr>
+        <w:ind w:left="2520" w:hanging="360"/>
+      </w:pPr>
+      <w:rPr>
+        <w:rFonts w:ascii="Symbol" w:hAnsi="Symbol" w:hint="default"/>
+      </w:rPr>
+    </w:lvl>
+    <w:lvl w:ilvl="4" w:tplc="08090003" w:tentative="1">
       <w:start w:val="1"/>
       <w:numFmt w:val="bullet"/>
       <w:lvlText w:val="o"/>
       <w:lvlJc w:val="left"/>
       <w:pPr>
-        <w:ind w:left="1800" w:hanging="360"/>
+        <w:ind w:left="3240" w:hanging="360"/>
       </w:pPr>
       <w:rPr>
         <w:rFonts w:ascii="Courier New" w:hAnsi="Courier New" w:cs="Courier New" w:hint="default"/>
       </w:rPr>
     </w:lvl>
-    <w:lvl w:ilvl="2" w:tplc="08090005">
+    <w:lvl w:ilvl="5" w:tplc="08090005" w:tentative="1">
       <w:start w:val="1"/>
       <w:numFmt w:val="bullet"/>
       <w:lvlText w:val=""/>
       <w:lvlJc w:val="left"/>
       <w:pPr>
-        <w:ind w:left="2520" w:hanging="360"/>
+        <w:ind w:left="3960" w:hanging="360"/>
       </w:pPr>
       <w:rPr>
         <w:rFonts w:ascii="Wingdings" w:hAnsi="Wingdings" w:hint="default"/>
       </w:rPr>
     </w:lvl>
-    <w:lvl w:ilvl="3" w:tplc="08090001" w:tentative="1">
+    <w:lvl w:ilvl="6" w:tplc="08090001" w:tentative="1">
       <w:start w:val="1"/>
       <w:numFmt w:val="bullet"/>
       <w:lvlText w:val=""/>
       <w:lvlJc w:val="left"/>
       <w:pPr>
-        <w:ind w:left="3240" w:hanging="360"/>
+        <w:ind w:left="4680" w:hanging="360"/>
       </w:pPr>
       <w:rPr>
         <w:rFonts w:ascii="Symbol" w:hAnsi="Symbol" w:hint="default"/>
       </w:rPr>
     </w:lvl>
-    <w:lvl w:ilvl="4" w:tplc="08090003" w:tentative="1">
+    <w:lvl w:ilvl="7" w:tplc="08090003" w:tentative="1">
       <w:start w:val="1"/>
       <w:numFmt w:val="bullet"/>
       <w:lvlText w:val="o"/>
       <w:lvlJc w:val="left"/>
       <w:pPr>
-        <w:ind w:left="3960" w:hanging="360"/>
+        <w:ind w:left="5400" w:hanging="360"/>
       </w:pPr>
       <w:rPr>
         <w:rFonts w:ascii="Courier New" w:hAnsi="Courier New" w:cs="Courier New" w:hint="default"/>
       </w:rPr>
     </w:lvl>
-    <w:lvl w:ilvl="5" w:tplc="08090005" w:tentative="1">
+    <w:lvl w:ilvl="8" w:tplc="08090005" w:tentative="1">
       <w:start w:val="1"/>
       <w:numFmt w:val="bullet"/>
       <w:lvlText w:val=""/>
       <w:lvlJc w:val="left"/>
       <w:pPr>
-        <w:ind w:left="4680" w:hanging="360"/>
+        <w:ind w:left="6120" w:hanging="360"/>
       </w:pPr>
       <w:rPr>
         <w:rFonts w:ascii="Wingdings" w:hAnsi="Wingdings" w:hint="default"/>
       </w:rPr>
     </w:lvl>
-    <w:lvl w:ilvl="6" w:tplc="08090001" w:tentative="1">
-      <w:start w:val="1"/>
-      <w:numFmt w:val="bullet"/>
-      <w:lvlText w:val=""/>
-      <w:lvlJc w:val="left"/>
-      <w:pPr>
-        <w:ind w:left="5400" w:hanging="360"/>
-      </w:pPr>
-      <w:rPr>
-        <w:rFonts w:ascii="Symbol" w:hAnsi="Symbol" w:hint="default"/>
-      </w:rPr>
-    </w:lvl>
-    <w:lvl w:ilvl="7" w:tplc="08090003" w:tentative="1">
-      <w:start w:val="1"/>
-      <w:numFmt w:val="bullet"/>
-      <w:lvlText w:val="o"/>
-      <w:lvlJc w:val="left"/>
-      <w:pPr>
-        <w:ind w:left="6120" w:hanging="360"/>
-      </w:pPr>
-      <w:rPr>
-        <w:rFonts w:ascii="Courier New" w:hAnsi="Courier New" w:cs="Courier New" w:hint="default"/>
-      </w:rPr>
-    </w:lvl>
-    <w:lvl w:ilvl="8" w:tplc="08090005" w:tentative="1">
-      <w:start w:val="1"/>
-      <w:numFmt w:val="bullet"/>
-      <w:lvlText w:val=""/>
-      <w:lvlJc w:val="left"/>
-      <w:pPr>
-        <w:ind w:left="6840" w:hanging="360"/>
-      </w:pPr>
-      <w:rPr>
-        <w:rFonts w:ascii="Wingdings" w:hAnsi="Wingdings" w:hint="default"/>
-      </w:rPr>
-    </w:lvl>
   </w:abstractNum>
-  <w:abstractNum w:abstractNumId="4" w15:restartNumberingAfterBreak="0">
+  <w:abstractNum w:abstractNumId="5" w15:restartNumberingAfterBreak="0">
     <w:nsid w:val="45F630B5"/>
     <w:multiLevelType w:val="hybridMultilevel"/>
     <w:tmpl w:val="16A2BA4E"/>
@@ -1253,113 +1784,228 @@
       </w:pPr>
     </w:lvl>
   </w:abstractNum>
-  <w:abstractNum w:abstractNumId="5" w15:restartNumberingAfterBreak="0">
+  <w:abstractNum w:abstractNumId="6" w15:restartNumberingAfterBreak="0">
+    <w:nsid w:val="62F3500D"/>
+    <w:multiLevelType w:val="multilevel"/>
+    <w:tmpl w:val="7B6A2532"/>
+    <w:styleLink w:val="CurrentList2"/>
+    <w:lvl w:ilvl="0">
+      <w:start w:val="1"/>
+      <w:numFmt w:val="bullet"/>
+      <w:lvlText w:val="P"/>
+      <w:lvlJc w:val="left"/>
+      <w:pPr>
+        <w:ind w:left="1080" w:hanging="360"/>
+      </w:pPr>
+      <w:rPr>
+        <w:rFonts w:ascii="Wingdings 2" w:hAnsi="Wingdings 2" w:hint="default"/>
+      </w:rPr>
+    </w:lvl>
+    <w:lvl w:ilvl="1">
+      <w:start w:val="1"/>
+      <w:numFmt w:val="bullet"/>
+      <w:lvlText w:val="o"/>
+      <w:lvlJc w:val="left"/>
+      <w:pPr>
+        <w:ind w:left="1800" w:hanging="360"/>
+      </w:pPr>
+      <w:rPr>
+        <w:rFonts w:ascii="Courier New" w:hAnsi="Courier New" w:cs="Courier New" w:hint="default"/>
+      </w:rPr>
+    </w:lvl>
+    <w:lvl w:ilvl="2">
+      <w:start w:val="1"/>
+      <w:numFmt w:val="bullet"/>
+      <w:lvlText w:val=""/>
+      <w:lvlJc w:val="left"/>
+      <w:pPr>
+        <w:ind w:left="2520" w:hanging="360"/>
+      </w:pPr>
+      <w:rPr>
+        <w:rFonts w:ascii="Wingdings" w:hAnsi="Wingdings" w:hint="default"/>
+      </w:rPr>
+    </w:lvl>
+    <w:lvl w:ilvl="3">
+      <w:start w:val="1"/>
+      <w:numFmt w:val="bullet"/>
+      <w:lvlText w:val=""/>
+      <w:lvlJc w:val="left"/>
+      <w:pPr>
+        <w:ind w:left="3240" w:hanging="360"/>
+      </w:pPr>
+      <w:rPr>
+        <w:rFonts w:ascii="Symbol" w:hAnsi="Symbol" w:hint="default"/>
+      </w:rPr>
+    </w:lvl>
+    <w:lvl w:ilvl="4">
+      <w:start w:val="1"/>
+      <w:numFmt w:val="bullet"/>
+      <w:lvlText w:val="o"/>
+      <w:lvlJc w:val="left"/>
+      <w:pPr>
+        <w:ind w:left="3960" w:hanging="360"/>
+      </w:pPr>
+      <w:rPr>
+        <w:rFonts w:ascii="Courier New" w:hAnsi="Courier New" w:cs="Courier New" w:hint="default"/>
+      </w:rPr>
+    </w:lvl>
+    <w:lvl w:ilvl="5">
+      <w:start w:val="1"/>
+      <w:numFmt w:val="bullet"/>
+      <w:lvlText w:val=""/>
+      <w:lvlJc w:val="left"/>
+      <w:pPr>
+        <w:ind w:left="4680" w:hanging="360"/>
+      </w:pPr>
+      <w:rPr>
+        <w:rFonts w:ascii="Wingdings" w:hAnsi="Wingdings" w:hint="default"/>
+      </w:rPr>
+    </w:lvl>
+    <w:lvl w:ilvl="6">
+      <w:start w:val="1"/>
+      <w:numFmt w:val="bullet"/>
+      <w:lvlText w:val=""/>
+      <w:lvlJc w:val="left"/>
+      <w:pPr>
+        <w:ind w:left="5400" w:hanging="360"/>
+      </w:pPr>
+      <w:rPr>
+        <w:rFonts w:ascii="Symbol" w:hAnsi="Symbol" w:hint="default"/>
+      </w:rPr>
+    </w:lvl>
+    <w:lvl w:ilvl="7">
+      <w:start w:val="1"/>
+      <w:numFmt w:val="bullet"/>
+      <w:lvlText w:val="o"/>
+      <w:lvlJc w:val="left"/>
+      <w:pPr>
+        <w:ind w:left="6120" w:hanging="360"/>
+      </w:pPr>
+      <w:rPr>
+        <w:rFonts w:ascii="Courier New" w:hAnsi="Courier New" w:cs="Courier New" w:hint="default"/>
+      </w:rPr>
+    </w:lvl>
+    <w:lvl w:ilvl="8">
+      <w:start w:val="1"/>
+      <w:numFmt w:val="bullet"/>
+      <w:lvlText w:val=""/>
+      <w:lvlJc w:val="left"/>
+      <w:pPr>
+        <w:ind w:left="6840" w:hanging="360"/>
+      </w:pPr>
+      <w:rPr>
+        <w:rFonts w:ascii="Wingdings" w:hAnsi="Wingdings" w:hint="default"/>
+      </w:rPr>
+    </w:lvl>
+  </w:abstractNum>
+  <w:abstractNum w:abstractNumId="7" w15:restartNumberingAfterBreak="0">
     <w:nsid w:val="782C07DB"/>
     <w:multiLevelType w:val="hybridMultilevel"/>
-    <w:tmpl w:val="D62E1AAE"/>
-    <w:lvl w:ilvl="0" w:tplc="08090009">
-      <w:start w:val="1"/>
-      <w:numFmt w:val="bullet"/>
-      <w:lvlText w:val=""/>
+    <w:tmpl w:val="54C80A72"/>
+    <w:lvl w:ilvl="0" w:tplc="EAA2EDDA">
+      <w:start w:val="1"/>
+      <w:numFmt w:val="bullet"/>
+      <w:lvlText w:val="û"/>
+      <w:lvlJc w:val="left"/>
+      <w:pPr>
+        <w:ind w:left="360" w:hanging="360"/>
+      </w:pPr>
+      <w:rPr>
+        <w:rFonts w:ascii="Wingdings" w:hAnsi="Wingdings" w:hint="default"/>
+        <w:color w:val="auto"/>
+      </w:rPr>
+    </w:lvl>
+    <w:lvl w:ilvl="1" w:tplc="08090003" w:tentative="1">
+      <w:start w:val="1"/>
+      <w:numFmt w:val="bullet"/>
+      <w:lvlText w:val="o"/>
       <w:lvlJc w:val="left"/>
       <w:pPr>
         <w:ind w:left="720" w:hanging="360"/>
       </w:pPr>
       <w:rPr>
+        <w:rFonts w:ascii="Courier New" w:hAnsi="Courier New" w:cs="Courier New" w:hint="default"/>
+      </w:rPr>
+    </w:lvl>
+    <w:lvl w:ilvl="2" w:tplc="08090005" w:tentative="1">
+      <w:start w:val="1"/>
+      <w:numFmt w:val="bullet"/>
+      <w:lvlText w:val=""/>
+      <w:lvlJc w:val="left"/>
+      <w:pPr>
+        <w:ind w:left="1440" w:hanging="360"/>
+      </w:pPr>
+      <w:rPr>
         <w:rFonts w:ascii="Wingdings" w:hAnsi="Wingdings" w:hint="default"/>
       </w:rPr>
     </w:lvl>
-    <w:lvl w:ilvl="1" w:tplc="08090003" w:tentative="1">
+    <w:lvl w:ilvl="3" w:tplc="08090001" w:tentative="1">
+      <w:start w:val="1"/>
+      <w:numFmt w:val="bullet"/>
+      <w:lvlText w:val=""/>
+      <w:lvlJc w:val="left"/>
+      <w:pPr>
+        <w:ind w:left="2160" w:hanging="360"/>
+      </w:pPr>
+      <w:rPr>
+        <w:rFonts w:ascii="Symbol" w:hAnsi="Symbol" w:hint="default"/>
+      </w:rPr>
+    </w:lvl>
+    <w:lvl w:ilvl="4" w:tplc="08090003" w:tentative="1">
       <w:start w:val="1"/>
       <w:numFmt w:val="bullet"/>
       <w:lvlText w:val="o"/>
       <w:lvlJc w:val="left"/>
       <w:pPr>
-        <w:ind w:left="1440" w:hanging="360"/>
+        <w:ind w:left="2880" w:hanging="360"/>
       </w:pPr>
       <w:rPr>
         <w:rFonts w:ascii="Courier New" w:hAnsi="Courier New" w:cs="Courier New" w:hint="default"/>
       </w:rPr>
     </w:lvl>
-    <w:lvl w:ilvl="2" w:tplc="08090005" w:tentative="1">
+    <w:lvl w:ilvl="5" w:tplc="08090005" w:tentative="1">
       <w:start w:val="1"/>
       <w:numFmt w:val="bullet"/>
       <w:lvlText w:val=""/>
       <w:lvlJc w:val="left"/>
       <w:pPr>
-        <w:ind w:left="2160" w:hanging="360"/>
+        <w:ind w:left="3600" w:hanging="360"/>
       </w:pPr>
       <w:rPr>
         <w:rFonts w:ascii="Wingdings" w:hAnsi="Wingdings" w:hint="default"/>
       </w:rPr>
     </w:lvl>
-    <w:lvl w:ilvl="3" w:tplc="08090001" w:tentative="1">
+    <w:lvl w:ilvl="6" w:tplc="08090001" w:tentative="1">
       <w:start w:val="1"/>
       <w:numFmt w:val="bullet"/>
       <w:lvlText w:val=""/>
       <w:lvlJc w:val="left"/>
       <w:pPr>
-        <w:ind w:left="2880" w:hanging="360"/>
+        <w:ind w:left="4320" w:hanging="360"/>
       </w:pPr>
       <w:rPr>
         <w:rFonts w:ascii="Symbol" w:hAnsi="Symbol" w:hint="default"/>
       </w:rPr>
     </w:lvl>
-    <w:lvl w:ilvl="4" w:tplc="08090003" w:tentative="1">
+    <w:lvl w:ilvl="7" w:tplc="08090003" w:tentative="1">
       <w:start w:val="1"/>
       <w:numFmt w:val="bullet"/>
       <w:lvlText w:val="o"/>
       <w:lvlJc w:val="left"/>
       <w:pPr>
-        <w:ind w:left="3600" w:hanging="360"/>
+        <w:ind w:left="5040" w:hanging="360"/>
       </w:pPr>
       <w:rPr>
         <w:rFonts w:ascii="Courier New" w:hAnsi="Courier New" w:cs="Courier New" w:hint="default"/>
       </w:rPr>
     </w:lvl>
-    <w:lvl w:ilvl="5" w:tplc="08090005" w:tentative="1">
+    <w:lvl w:ilvl="8" w:tplc="08090005" w:tentative="1">
       <w:start w:val="1"/>
       <w:numFmt w:val="bullet"/>
       <w:lvlText w:val=""/>
       <w:lvlJc w:val="left"/>
       <w:pPr>
-        <w:ind w:left="4320" w:hanging="360"/>
-      </w:pPr>
-      <w:rPr>
-        <w:rFonts w:ascii="Wingdings" w:hAnsi="Wingdings" w:hint="default"/>
-      </w:rPr>
-    </w:lvl>
-    <w:lvl w:ilvl="6" w:tplc="08090001" w:tentative="1">
-      <w:start w:val="1"/>
-      <w:numFmt w:val="bullet"/>
-      <w:lvlText w:val=""/>
-      <w:lvlJc w:val="left"/>
-      <w:pPr>
-        <w:ind w:left="5040" w:hanging="360"/>
-      </w:pPr>
-      <w:rPr>
-        <w:rFonts w:ascii="Symbol" w:hAnsi="Symbol" w:hint="default"/>
-      </w:rPr>
-    </w:lvl>
-    <w:lvl w:ilvl="7" w:tplc="08090003" w:tentative="1">
-      <w:start w:val="1"/>
-      <w:numFmt w:val="bullet"/>
-      <w:lvlText w:val="o"/>
-      <w:lvlJc w:val="left"/>
-      <w:pPr>
         <w:ind w:left="5760" w:hanging="360"/>
-      </w:pPr>
-      <w:rPr>
-        <w:rFonts w:ascii="Courier New" w:hAnsi="Courier New" w:cs="Courier New" w:hint="default"/>
-      </w:rPr>
-    </w:lvl>
-    <w:lvl w:ilvl="8" w:tplc="08090005" w:tentative="1">
-      <w:start w:val="1"/>
-      <w:numFmt w:val="bullet"/>
-      <w:lvlText w:val=""/>
-      <w:lvlJc w:val="left"/>
-      <w:pPr>
-        <w:ind w:left="6480" w:hanging="360"/>
       </w:pPr>
       <w:rPr>
         <w:rFonts w:ascii="Wingdings" w:hAnsi="Wingdings" w:hint="default"/>
@@ -1367,22 +2013,28 @@
     </w:lvl>
   </w:abstractNum>
   <w:num w:numId="1" w16cid:durableId="128061318">
+    <w:abstractNumId w:val="5"/>
+  </w:num>
+  <w:num w:numId="2" w16cid:durableId="530387215">
     <w:abstractNumId w:val="4"/>
   </w:num>
-  <w:num w:numId="2" w16cid:durableId="530387215">
+  <w:num w:numId="3" w16cid:durableId="905604483">
+    <w:abstractNumId w:val="1"/>
+  </w:num>
+  <w:num w:numId="4" w16cid:durableId="184057603">
+    <w:abstractNumId w:val="7"/>
+  </w:num>
+  <w:num w:numId="5" w16cid:durableId="289364667">
+    <w:abstractNumId w:val="2"/>
+  </w:num>
+  <w:num w:numId="6" w16cid:durableId="987510655">
     <w:abstractNumId w:val="3"/>
   </w:num>
-  <w:num w:numId="3" w16cid:durableId="905604483">
+  <w:num w:numId="7" w16cid:durableId="1526407097">
+    <w:abstractNumId w:val="6"/>
+  </w:num>
+  <w:num w:numId="8" w16cid:durableId="275258288">
     <w:abstractNumId w:val="0"/>
-  </w:num>
-  <w:num w:numId="4" w16cid:durableId="184057603">
-    <w:abstractNumId w:val="5"/>
-  </w:num>
-  <w:num w:numId="5" w16cid:durableId="289364667">
-    <w:abstractNumId w:val="1"/>
-  </w:num>
-  <w:num w:numId="6" w16cid:durableId="987510655">
-    <w:abstractNumId w:val="2"/>
   </w:num>
 </w:numbering>
 </file>
@@ -2314,6 +2966,105 @@
       </w:numPr>
     </w:pPr>
   </w:style>
+  <w:style w:type="numbering" w:customStyle="1" w:styleId="CurrentList2">
+    <w:name w:val="Current List2"/>
+    <w:uiPriority w:val="99"/>
+    <w:rsid w:val="009B3A29"/>
+    <w:pPr>
+      <w:numPr>
+        <w:numId w:val="7"/>
+      </w:numPr>
+    </w:pPr>
+  </w:style>
+  <w:style w:type="numbering" w:customStyle="1" w:styleId="CurrentList3">
+    <w:name w:val="Current List3"/>
+    <w:uiPriority w:val="99"/>
+    <w:rsid w:val="009B3A29"/>
+    <w:pPr>
+      <w:numPr>
+        <w:numId w:val="8"/>
+      </w:numPr>
+    </w:pPr>
+  </w:style>
+  <w:style w:type="paragraph" w:styleId="Header">
+    <w:name w:val="header"/>
+    <w:basedOn w:val="Normal"/>
+    <w:link w:val="HeaderChar"/>
+    <w:uiPriority w:val="99"/>
+    <w:unhideWhenUsed/>
+    <w:rsid w:val="009B3A29"/>
+    <w:pPr>
+      <w:tabs>
+        <w:tab w:val="center" w:pos="4513"/>
+        <w:tab w:val="right" w:pos="9026"/>
+      </w:tabs>
+      <w:spacing w:after="0" w:line="240" w:lineRule="auto"/>
+    </w:pPr>
+  </w:style>
+  <w:style w:type="character" w:customStyle="1" w:styleId="HeaderChar">
+    <w:name w:val="Header Char"/>
+    <w:basedOn w:val="DefaultParagraphFont"/>
+    <w:link w:val="Header"/>
+    <w:uiPriority w:val="99"/>
+    <w:rsid w:val="009B3A29"/>
+  </w:style>
+  <w:style w:type="paragraph" w:styleId="Footer">
+    <w:name w:val="footer"/>
+    <w:basedOn w:val="Normal"/>
+    <w:link w:val="FooterChar"/>
+    <w:uiPriority w:val="99"/>
+    <w:unhideWhenUsed/>
+    <w:rsid w:val="009B3A29"/>
+    <w:pPr>
+      <w:tabs>
+        <w:tab w:val="center" w:pos="4513"/>
+        <w:tab w:val="right" w:pos="9026"/>
+      </w:tabs>
+      <w:spacing w:after="0" w:line="240" w:lineRule="auto"/>
+    </w:pPr>
+  </w:style>
+  <w:style w:type="character" w:customStyle="1" w:styleId="FooterChar">
+    <w:name w:val="Footer Char"/>
+    <w:basedOn w:val="DefaultParagraphFont"/>
+    <w:link w:val="Footer"/>
+    <w:uiPriority w:val="99"/>
+    <w:rsid w:val="009B3A29"/>
+  </w:style>
+  <w:style w:type="paragraph" w:styleId="NoSpacing">
+    <w:name w:val="No Spacing"/>
+    <w:uiPriority w:val="1"/>
+    <w:qFormat/>
+    <w:rsid w:val="009B3A29"/>
+    <w:pPr>
+      <w:spacing w:after="0" w:line="240" w:lineRule="auto"/>
+    </w:pPr>
+    <w:rPr>
+      <w:kern w:val="0"/>
+      <w:sz w:val="22"/>
+      <w:szCs w:val="22"/>
+      <w:lang w:val="en-US" w:eastAsia="zh-CN"/>
+      <w14:ligatures w14:val="none"/>
+    </w:rPr>
+  </w:style>
+  <w:style w:type="table" w:styleId="TableGrid">
+    <w:name w:val="Table Grid"/>
+    <w:basedOn w:val="TableNormal"/>
+    <w:uiPriority w:val="39"/>
+    <w:rsid w:val="002B6A8C"/>
+    <w:pPr>
+      <w:spacing w:after="0" w:line="240" w:lineRule="auto"/>
+    </w:pPr>
+    <w:tblPr>
+      <w:tblBorders>
+        <w:top w:val="single" w:sz="4" w:space="0" w:color="auto"/>
+        <w:left w:val="single" w:sz="4" w:space="0" w:color="auto"/>
+        <w:bottom w:val="single" w:sz="4" w:space="0" w:color="auto"/>
+        <w:right w:val="single" w:sz="4" w:space="0" w:color="auto"/>
+        <w:insideH w:val="single" w:sz="4" w:space="0" w:color="auto"/>
+        <w:insideV w:val="single" w:sz="4" w:space="0" w:color="auto"/>
+      </w:tblBorders>
+    </w:tblPr>
+  </w:style>
 </w:styles>
 </file>
 

</xml_diff>